<commit_message>
ListItem, Button Components 1
</commit_message>
<xml_diff>
--- a/Note Course.docx
+++ b/Note Course.docx
@@ -43,15 +43,6 @@
       <w:r>
         <w:t xml:space="preserve"> install tailwind-merge</w:t>
       </w:r>
-    </w:p>
-    <w:p>
-      <w:pPr>
-        <w:pStyle w:val="ListParagraph"/>
-        <w:numPr>
-          <w:ilvl w:val="0"/>
-          <w:numId w:val="4"/>
-        </w:numPr>
-      </w:pPr>
     </w:p>
     <w:p>
       <w:pPr>
@@ -330,6 +321,9 @@
         <w:t xml:space="preserve">                              </w:t>
       </w:r>
       <w:r>
+        <w:rPr>
+          <w:noProof/>
+        </w:rPr>
         <w:drawing>
           <wp:inline distT="0" distB="0" distL="0" distR="0" wp14:anchorId="42381F04" wp14:editId="1876B5FF">
             <wp:extent cx="1577559" cy="863193"/>
@@ -409,10 +403,7 @@
         <w:t>” basically is type checking mechanism.</w:t>
       </w:r>
       <w:r>
-        <w:t xml:space="preserve"> </w:t>
-      </w:r>
-      <w:r>
-        <w:t>In TypeScript, interfaces are used to describe the structure of objects or classes. They define a set of properties and their types that an object must have in order to be considered compatible with the interface.</w:t>
+        <w:t xml:space="preserve"> In TypeScript, interfaces are used to describe the structure of objects or classes. They define a set of properties and their types that an object must have in order to be considered compatible with the interface.</w:t>
       </w:r>
     </w:p>
     <w:p>
@@ -639,7 +630,6 @@
           <w:b/>
           <w:bCs/>
         </w:rPr>
-        <w:lastRenderedPageBreak/>
         <w:t>“use</w:t>
       </w:r>
       <w:r>
@@ -691,6 +681,7 @@
         </w:rPr>
       </w:pPr>
       <w:r>
+        <w:lastRenderedPageBreak/>
         <w:t>It is the proper way to pass server components inside of a client component.</w:t>
       </w:r>
     </w:p>
@@ -738,6 +729,75 @@
         <w:t>Basically, the routes are not rendered again and again because they don’t change throughout the application.</w:t>
       </w:r>
     </w:p>
+    <w:p>
+      <w:pPr>
+        <w:pStyle w:val="Heading1"/>
+      </w:pPr>
+      <w:r>
+        <w:t>Header</w:t>
+      </w:r>
+      <w:r>
+        <w:t xml:space="preserve"> Component</w:t>
+      </w:r>
+    </w:p>
+    <w:p/>
+    <w:p>
+      <w:pPr>
+        <w:pStyle w:val="Heading1"/>
+      </w:pPr>
+      <w:r>
+        <w:t>Button component</w:t>
+      </w:r>
+    </w:p>
+    <w:p>
+      <w:pPr>
+        <w:pStyle w:val="Heading2"/>
+      </w:pPr>
+      <w:r>
+        <w:t>forward ref</w:t>
+      </w:r>
+    </w:p>
+    <w:p>
+      <w:pPr>
+        <w:pStyle w:val="ListParagraph"/>
+        <w:numPr>
+          <w:ilvl w:val="0"/>
+          <w:numId w:val="5"/>
+        </w:numPr>
+      </w:pPr>
+      <w:r>
+        <w:t>‘</w:t>
+      </w:r>
+      <w:proofErr w:type="spellStart"/>
+      <w:r>
+        <w:t>forwardRef</w:t>
+      </w:r>
+      <w:proofErr w:type="spellEnd"/>
+      <w:r>
+        <w:t>’ function is used to forward a ref to a child component, allowing parent components to interact with DOM elements or components defined within the child component.</w:t>
+      </w:r>
+    </w:p>
+    <w:p>
+      <w:pPr>
+        <w:pStyle w:val="ListParagraph"/>
+        <w:numPr>
+          <w:ilvl w:val="0"/>
+          <w:numId w:val="5"/>
+        </w:numPr>
+      </w:pPr>
+      <w:r>
+        <w:t xml:space="preserve">The button component uses a </w:t>
+      </w:r>
+      <w:proofErr w:type="spellStart"/>
+      <w:r>
+        <w:t>forwardRef</w:t>
+      </w:r>
+      <w:proofErr w:type="spellEnd"/>
+      <w:r>
+        <w:t xml:space="preserve"> which allows the ref to be forwarded from the parent component to the underlying &lt;button&gt; element. </w:t>
+      </w:r>
+    </w:p>
+    <w:p/>
     <w:sectPr>
       <w:pgSz w:w="11906" w:h="16838"/>
       <w:pgMar w:top="720" w:right="720" w:bottom="720" w:left="720" w:header="708" w:footer="708" w:gutter="0"/>
@@ -870,6 +930,119 @@
     </w:lvl>
   </w:abstractNum>
   <w:abstractNum w:abstractNumId="1" w15:restartNumberingAfterBreak="0">
+    <w:nsid w:val="218525B9"/>
+    <w:multiLevelType w:val="hybridMultilevel"/>
+    <w:tmpl w:val="A738BAA4"/>
+    <w:lvl w:ilvl="0" w:tplc="40090001">
+      <w:start w:val="1"/>
+      <w:numFmt w:val="bullet"/>
+      <w:lvlText w:val=""/>
+      <w:lvlJc w:val="left"/>
+      <w:pPr>
+        <w:ind w:left="720" w:hanging="360"/>
+      </w:pPr>
+      <w:rPr>
+        <w:rFonts w:ascii="Symbol" w:hAnsi="Symbol" w:hint="default"/>
+      </w:rPr>
+    </w:lvl>
+    <w:lvl w:ilvl="1" w:tplc="40090003" w:tentative="1">
+      <w:start w:val="1"/>
+      <w:numFmt w:val="bullet"/>
+      <w:lvlText w:val="o"/>
+      <w:lvlJc w:val="left"/>
+      <w:pPr>
+        <w:ind w:left="1440" w:hanging="360"/>
+      </w:pPr>
+      <w:rPr>
+        <w:rFonts w:ascii="Courier New" w:hAnsi="Courier New" w:cs="Courier New" w:hint="default"/>
+      </w:rPr>
+    </w:lvl>
+    <w:lvl w:ilvl="2" w:tplc="40090005" w:tentative="1">
+      <w:start w:val="1"/>
+      <w:numFmt w:val="bullet"/>
+      <w:lvlText w:val=""/>
+      <w:lvlJc w:val="left"/>
+      <w:pPr>
+        <w:ind w:left="2160" w:hanging="360"/>
+      </w:pPr>
+      <w:rPr>
+        <w:rFonts w:ascii="Wingdings" w:hAnsi="Wingdings" w:hint="default"/>
+      </w:rPr>
+    </w:lvl>
+    <w:lvl w:ilvl="3" w:tplc="40090001" w:tentative="1">
+      <w:start w:val="1"/>
+      <w:numFmt w:val="bullet"/>
+      <w:lvlText w:val=""/>
+      <w:lvlJc w:val="left"/>
+      <w:pPr>
+        <w:ind w:left="2880" w:hanging="360"/>
+      </w:pPr>
+      <w:rPr>
+        <w:rFonts w:ascii="Symbol" w:hAnsi="Symbol" w:hint="default"/>
+      </w:rPr>
+    </w:lvl>
+    <w:lvl w:ilvl="4" w:tplc="40090003" w:tentative="1">
+      <w:start w:val="1"/>
+      <w:numFmt w:val="bullet"/>
+      <w:lvlText w:val="o"/>
+      <w:lvlJc w:val="left"/>
+      <w:pPr>
+        <w:ind w:left="3600" w:hanging="360"/>
+      </w:pPr>
+      <w:rPr>
+        <w:rFonts w:ascii="Courier New" w:hAnsi="Courier New" w:cs="Courier New" w:hint="default"/>
+      </w:rPr>
+    </w:lvl>
+    <w:lvl w:ilvl="5" w:tplc="40090005" w:tentative="1">
+      <w:start w:val="1"/>
+      <w:numFmt w:val="bullet"/>
+      <w:lvlText w:val=""/>
+      <w:lvlJc w:val="left"/>
+      <w:pPr>
+        <w:ind w:left="4320" w:hanging="360"/>
+      </w:pPr>
+      <w:rPr>
+        <w:rFonts w:ascii="Wingdings" w:hAnsi="Wingdings" w:hint="default"/>
+      </w:rPr>
+    </w:lvl>
+    <w:lvl w:ilvl="6" w:tplc="40090001" w:tentative="1">
+      <w:start w:val="1"/>
+      <w:numFmt w:val="bullet"/>
+      <w:lvlText w:val=""/>
+      <w:lvlJc w:val="left"/>
+      <w:pPr>
+        <w:ind w:left="5040" w:hanging="360"/>
+      </w:pPr>
+      <w:rPr>
+        <w:rFonts w:ascii="Symbol" w:hAnsi="Symbol" w:hint="default"/>
+      </w:rPr>
+    </w:lvl>
+    <w:lvl w:ilvl="7" w:tplc="40090003" w:tentative="1">
+      <w:start w:val="1"/>
+      <w:numFmt w:val="bullet"/>
+      <w:lvlText w:val="o"/>
+      <w:lvlJc w:val="left"/>
+      <w:pPr>
+        <w:ind w:left="5760" w:hanging="360"/>
+      </w:pPr>
+      <w:rPr>
+        <w:rFonts w:ascii="Courier New" w:hAnsi="Courier New" w:cs="Courier New" w:hint="default"/>
+      </w:rPr>
+    </w:lvl>
+    <w:lvl w:ilvl="8" w:tplc="40090005" w:tentative="1">
+      <w:start w:val="1"/>
+      <w:numFmt w:val="bullet"/>
+      <w:lvlText w:val=""/>
+      <w:lvlJc w:val="left"/>
+      <w:pPr>
+        <w:ind w:left="6480" w:hanging="360"/>
+      </w:pPr>
+      <w:rPr>
+        <w:rFonts w:ascii="Wingdings" w:hAnsi="Wingdings" w:hint="default"/>
+      </w:rPr>
+    </w:lvl>
+  </w:abstractNum>
+  <w:abstractNum w:abstractNumId="2" w15:restartNumberingAfterBreak="0">
     <w:nsid w:val="44F0796D"/>
     <w:multiLevelType w:val="hybridMultilevel"/>
     <w:tmpl w:val="273A2D30"/>
@@ -982,7 +1155,7 @@
       </w:rPr>
     </w:lvl>
   </w:abstractNum>
-  <w:abstractNum w:abstractNumId="2" w15:restartNumberingAfterBreak="0">
+  <w:abstractNum w:abstractNumId="3" w15:restartNumberingAfterBreak="0">
     <w:nsid w:val="68461701"/>
     <w:multiLevelType w:val="hybridMultilevel"/>
     <w:tmpl w:val="AE883B44"/>
@@ -1095,7 +1268,7 @@
       </w:rPr>
     </w:lvl>
   </w:abstractNum>
-  <w:abstractNum w:abstractNumId="3" w15:restartNumberingAfterBreak="0">
+  <w:abstractNum w:abstractNumId="4" w15:restartNumberingAfterBreak="0">
     <w:nsid w:val="79CD113F"/>
     <w:multiLevelType w:val="hybridMultilevel"/>
     <w:tmpl w:val="8196E62E"/>
@@ -1209,15 +1382,18 @@
     </w:lvl>
   </w:abstractNum>
   <w:num w:numId="1" w16cid:durableId="1971475854">
-    <w:abstractNumId w:val="2"/>
+    <w:abstractNumId w:val="3"/>
   </w:num>
   <w:num w:numId="2" w16cid:durableId="1092050042">
-    <w:abstractNumId w:val="3"/>
+    <w:abstractNumId w:val="4"/>
   </w:num>
   <w:num w:numId="3" w16cid:durableId="12850744">
     <w:abstractNumId w:val="0"/>
   </w:num>
   <w:num w:numId="4" w16cid:durableId="1637026637">
+    <w:abstractNumId w:val="2"/>
+  </w:num>
+  <w:num w:numId="5" w16cid:durableId="1920286531">
     <w:abstractNumId w:val="1"/>
   </w:num>
 </w:numbering>

</xml_diff>

<commit_message>
Created Supabase DB and types_db.ts
</commit_message>
<xml_diff>
--- a/Note Course.docx
+++ b/Note Course.docx
@@ -7,6 +7,95 @@
         <w:pStyle w:val="Heading1"/>
       </w:pPr>
       <w:r>
+        <w:t>RESUME</w:t>
+      </w:r>
+    </w:p>
+    <w:p>
+      <w:pPr>
+        <w:pStyle w:val="ListParagraph"/>
+        <w:numPr>
+          <w:ilvl w:val="0"/>
+          <w:numId w:val="6"/>
+        </w:numPr>
+      </w:pPr>
+      <w:r>
+        <w:t>Used interfaces for props.</w:t>
+      </w:r>
+    </w:p>
+    <w:p>
+      <w:pPr>
+        <w:pStyle w:val="ListParagraph"/>
+        <w:numPr>
+          <w:ilvl w:val="0"/>
+          <w:numId w:val="6"/>
+        </w:numPr>
+      </w:pPr>
+      <w:r>
+        <w:t>Established a set of distinct features for server and client components.</w:t>
+      </w:r>
+    </w:p>
+    <w:p>
+      <w:pPr>
+        <w:pStyle w:val="ListParagraph"/>
+        <w:numPr>
+          <w:ilvl w:val="0"/>
+          <w:numId w:val="6"/>
+        </w:numPr>
+      </w:pPr>
+      <w:r>
+        <w:t>Made a lot of reusable components.</w:t>
+      </w:r>
+    </w:p>
+    <w:p>
+      <w:pPr>
+        <w:pStyle w:val="ListParagraph"/>
+        <w:numPr>
+          <w:ilvl w:val="0"/>
+          <w:numId w:val="6"/>
+        </w:numPr>
+      </w:pPr>
+      <w:r>
+        <w:t>Used React.js with TypeScript with Tailwind CSS to code the frontend of the application.</w:t>
+      </w:r>
+    </w:p>
+    <w:p>
+      <w:pPr>
+        <w:pStyle w:val="ListParagraph"/>
+        <w:numPr>
+          <w:ilvl w:val="0"/>
+          <w:numId w:val="6"/>
+        </w:numPr>
+      </w:pPr>
+      <w:r>
+        <w:t>We created .env.local file to store the API keys from the supabase.</w:t>
+      </w:r>
+    </w:p>
+    <w:p>
+      <w:pPr>
+        <w:pStyle w:val="ListParagraph"/>
+        <w:numPr>
+          <w:ilvl w:val="0"/>
+          <w:numId w:val="6"/>
+        </w:numPr>
+      </w:pPr>
+      <w:r>
+        <w:t>Made environment variables that store next_public_supabase_url, and more.</w:t>
+      </w:r>
+    </w:p>
+    <w:p>
+      <w:pPr>
+        <w:pStyle w:val="ListParagraph"/>
+        <w:numPr>
+          <w:ilvl w:val="0"/>
+          <w:numId w:val="6"/>
+        </w:numPr>
+      </w:pPr>
+    </w:p>
+    <w:p>
+      <w:pPr>
+        <w:pStyle w:val="Heading1"/>
+      </w:pPr>
+      <w:r>
         <w:t>Installs</w:t>
       </w:r>
     </w:p>
@@ -18,13 +107,8 @@
           <w:numId w:val="4"/>
         </w:numPr>
       </w:pPr>
-      <w:proofErr w:type="spellStart"/>
-      <w:r>
-        <w:t>npm</w:t>
-      </w:r>
-      <w:proofErr w:type="spellEnd"/>
-      <w:r>
-        <w:t xml:space="preserve"> install react-icons</w:t>
+      <w:r>
+        <w:t>npm install react-icons</w:t>
       </w:r>
     </w:p>
     <w:p>
@@ -35,13 +119,43 @@
           <w:numId w:val="4"/>
         </w:numPr>
       </w:pPr>
-      <w:proofErr w:type="spellStart"/>
-      <w:r>
-        <w:t>npm</w:t>
-      </w:r>
-      <w:proofErr w:type="spellEnd"/>
-      <w:r>
-        <w:t xml:space="preserve"> install tailwind-merge</w:t>
+      <w:r>
+        <w:t>npm install tailwind-merge</w:t>
+      </w:r>
+    </w:p>
+    <w:p>
+      <w:pPr>
+        <w:pStyle w:val="ListParagraph"/>
+        <w:numPr>
+          <w:ilvl w:val="0"/>
+          <w:numId w:val="4"/>
+        </w:numPr>
+      </w:pPr>
+      <w:r>
+        <w:t xml:space="preserve">npm install </w:t>
+      </w:r>
+      <w:hyperlink r:id="rId5" w:history="1">
+        <w:r>
+          <w:rPr>
+            <w:rStyle w:val="Hyperlink"/>
+          </w:rPr>
+          <w:t>supabase@”&gt;=1.8.1</w:t>
+        </w:r>
+      </w:hyperlink>
+      <w:r>
+        <w:t>” –save-dev</w:t>
+      </w:r>
+    </w:p>
+    <w:p>
+      <w:pPr>
+        <w:pStyle w:val="ListParagraph"/>
+        <w:numPr>
+          <w:ilvl w:val="0"/>
+          <w:numId w:val="4"/>
+        </w:numPr>
+      </w:pPr>
+      <w:r>
+        <w:t>npx supabase login</w:t>
       </w:r>
     </w:p>
     <w:p>
@@ -83,15 +197,7 @@
         </w:numPr>
       </w:pPr>
       <w:r>
-        <w:t>Create a file called “</w:t>
-      </w:r>
-      <w:proofErr w:type="spellStart"/>
-      <w:r>
-        <w:t>Sidebar.tsx</w:t>
-      </w:r>
-      <w:proofErr w:type="spellEnd"/>
-      <w:r>
-        <w:t xml:space="preserve">” and made stateless function inside. </w:t>
+        <w:t xml:space="preserve">Create a file called “Sidebar.tsx” and made stateless function inside. </w:t>
       </w:r>
       <w:r>
         <w:rPr>
@@ -112,23 +218,7 @@
           <w:i/>
           <w:iCs/>
         </w:rPr>
-        <w:t xml:space="preserve"> snippet: </w:t>
-      </w:r>
-      <w:proofErr w:type="spellStart"/>
-      <w:r>
-        <w:rPr>
-          <w:i/>
-          <w:iCs/>
-        </w:rPr>
-        <w:t>sfc</w:t>
-      </w:r>
-      <w:proofErr w:type="spellEnd"/>
-      <w:r>
-        <w:rPr>
-          <w:i/>
-          <w:iCs/>
-        </w:rPr>
-        <w:t>)</w:t>
+        <w:t xml:space="preserve"> snippet: sfc)</w:t>
       </w:r>
     </w:p>
     <w:p>
@@ -147,7 +237,6 @@
           <w:numId w:val="1"/>
         </w:numPr>
       </w:pPr>
-      <w:proofErr w:type="spellStart"/>
       <w:r>
         <w:rPr>
           <w:b/>
@@ -155,7 +244,6 @@
         </w:rPr>
         <w:t>React.ReactNode</w:t>
       </w:r>
-      <w:proofErr w:type="spellEnd"/>
       <w:r>
         <w:t xml:space="preserve"> represents an array of react elements, Boolean, </w:t>
       </w:r>
@@ -340,7 +428,7 @@
                     <pic:cNvPicPr/>
                   </pic:nvPicPr>
                   <pic:blipFill>
-                    <a:blip r:embed="rId5"/>
+                    <a:blip r:embed="rId6"/>
                     <a:stretch>
                       <a:fillRect/>
                     </a:stretch>
@@ -390,7 +478,6 @@
       <w:r>
         <w:t xml:space="preserve"> </w:t>
       </w:r>
-      <w:proofErr w:type="spellStart"/>
       <w:r>
         <w:rPr>
           <w:b/>
@@ -398,7 +485,6 @@
         </w:rPr>
         <w:t>SidebarProps</w:t>
       </w:r>
-      <w:proofErr w:type="spellEnd"/>
       <w:r>
         <w:t>” basically is type checking mechanism.</w:t>
       </w:r>
@@ -426,7 +512,6 @@
           <w:bCs/>
         </w:rPr>
       </w:pPr>
-      <w:proofErr w:type="spellStart"/>
       <w:r>
         <w:rPr>
           <w:b/>
@@ -434,7 +519,6 @@
         </w:rPr>
         <w:t>React.FC</w:t>
       </w:r>
-      <w:proofErr w:type="spellEnd"/>
       <w:r>
         <w:rPr>
           <w:b/>
@@ -475,15 +559,7 @@
         </w:rPr>
       </w:pPr>
       <w:r>
-        <w:t xml:space="preserve">So, the props that are coming to the component must be of type {children} which is of type </w:t>
-      </w:r>
-      <w:proofErr w:type="spellStart"/>
-      <w:r>
-        <w:t>ReactNode</w:t>
-      </w:r>
-      <w:proofErr w:type="spellEnd"/>
-      <w:r>
-        <w:t>.</w:t>
+        <w:t>So, the props that are coming to the component must be of type {children} which is of type ReactNode.</w:t>
       </w:r>
     </w:p>
     <w:p>
@@ -499,6 +575,7 @@
         </w:rPr>
       </w:pPr>
       <w:r>
+        <w:lastRenderedPageBreak/>
         <w:t>It’s not universally used as it provides additional constraints and non-standard props cannot be passed.</w:t>
       </w:r>
     </w:p>
@@ -562,23 +639,7 @@
         </w:rPr>
       </w:pPr>
       <w:r>
-        <w:t xml:space="preserve">They cannot use </w:t>
-      </w:r>
-      <w:proofErr w:type="spellStart"/>
-      <w:r>
-        <w:t>useEffect</w:t>
-      </w:r>
-      <w:proofErr w:type="spellEnd"/>
-      <w:r>
-        <w:t xml:space="preserve">, </w:t>
-      </w:r>
-      <w:proofErr w:type="spellStart"/>
-      <w:r>
-        <w:t>useStates</w:t>
-      </w:r>
-      <w:proofErr w:type="spellEnd"/>
-      <w:r>
-        <w:t xml:space="preserve"> etc. inside of a server component.</w:t>
+        <w:t>They cannot use useEffect, useStates etc. inside of a server component.</w:t>
       </w:r>
     </w:p>
     <w:p>
@@ -681,123 +742,270 @@
         </w:rPr>
       </w:pPr>
       <w:r>
+        <w:t>It is the proper way to pass server components inside of a client component.</w:t>
+      </w:r>
+    </w:p>
+    <w:p>
+      <w:pPr>
+        <w:pStyle w:val="Heading2"/>
+      </w:pPr>
+      <w:r>
+        <w:t>use memo</w:t>
+      </w:r>
+    </w:p>
+    <w:p>
+      <w:pPr>
+        <w:pStyle w:val="ListParagraph"/>
+        <w:numPr>
+          <w:ilvl w:val="0"/>
+          <w:numId w:val="3"/>
+        </w:numPr>
+      </w:pPr>
+      <w:r>
+        <w:t>This hook is used to memoize the result of a computation and use it for future purpose.</w:t>
+      </w:r>
+    </w:p>
+    <w:p>
+      <w:pPr>
+        <w:pStyle w:val="ListParagraph"/>
+        <w:numPr>
+          <w:ilvl w:val="0"/>
+          <w:numId w:val="3"/>
+        </w:numPr>
+      </w:pPr>
+      <w:r>
+        <w:t xml:space="preserve">Since the dependency array is empty, “[ ]”, the routes are only computed once and are reused in the subsequent renders optimizing performance. </w:t>
+      </w:r>
+    </w:p>
+    <w:p>
+      <w:pPr>
+        <w:pStyle w:val="ListParagraph"/>
+        <w:numPr>
+          <w:ilvl w:val="0"/>
+          <w:numId w:val="3"/>
+        </w:numPr>
+      </w:pPr>
+      <w:r>
+        <w:t>Basically, the routes are not rendered again and again because they don’t change throughout the application.</w:t>
+      </w:r>
+    </w:p>
+    <w:p>
+      <w:pPr>
+        <w:pStyle w:val="Heading1"/>
+      </w:pPr>
+      <w:r>
+        <w:t>Header</w:t>
+      </w:r>
+      <w:r>
+        <w:t xml:space="preserve"> Component</w:t>
+      </w:r>
+    </w:p>
+    <w:p/>
+    <w:p>
+      <w:pPr>
+        <w:pStyle w:val="Heading1"/>
+      </w:pPr>
+      <w:r>
+        <w:t>Button component</w:t>
+      </w:r>
+    </w:p>
+    <w:p>
+      <w:pPr>
+        <w:pStyle w:val="Heading2"/>
+      </w:pPr>
+      <w:r>
+        <w:t>forward ref</w:t>
+      </w:r>
+    </w:p>
+    <w:p>
+      <w:pPr>
+        <w:pStyle w:val="ListParagraph"/>
+        <w:numPr>
+          <w:ilvl w:val="0"/>
+          <w:numId w:val="5"/>
+        </w:numPr>
+      </w:pPr>
+      <w:r>
+        <w:t>‘forwardRef’ function is used to forward a ref to a child component, allowing parent components to interact with DOM elements or components defined within the child component.</w:t>
+      </w:r>
+    </w:p>
+    <w:p>
+      <w:pPr>
+        <w:pStyle w:val="ListParagraph"/>
+        <w:numPr>
+          <w:ilvl w:val="0"/>
+          <w:numId w:val="5"/>
+        </w:numPr>
+      </w:pPr>
+      <w:r>
+        <w:t xml:space="preserve">The button component uses a forwardRef which allows the ref to be forwarded from the parent component to the underlying &lt;button&gt; element. </w:t>
+      </w:r>
+    </w:p>
+    <w:p>
+      <w:pPr>
+        <w:pStyle w:val="Heading1"/>
+      </w:pPr>
+      <w:r>
+        <w:t>supabase</w:t>
+      </w:r>
+    </w:p>
+    <w:p>
+      <w:pPr>
+        <w:pStyle w:val="ListParagraph"/>
+        <w:numPr>
+          <w:ilvl w:val="0"/>
+          <w:numId w:val="7"/>
+        </w:numPr>
+      </w:pPr>
+      <w:r>
+        <w:t>We created .env.local file to store the API keys from the supabase.</w:t>
+      </w:r>
+    </w:p>
+    <w:p>
+      <w:pPr>
+        <w:pStyle w:val="ListParagraph"/>
+        <w:numPr>
+          <w:ilvl w:val="0"/>
+          <w:numId w:val="7"/>
+        </w:numPr>
+      </w:pPr>
+      <w:r>
+        <w:t>Made environment variables that store next_public_supabase_url, and more.</w:t>
+      </w:r>
+    </w:p>
+    <w:p>
+      <w:pPr>
+        <w:pStyle w:val="ListParagraph"/>
+        <w:numPr>
+          <w:ilvl w:val="0"/>
+          <w:numId w:val="7"/>
+        </w:numPr>
+      </w:pPr>
+      <w:r>
+        <w:t>Supabase is excellent because it provides us a variety of features like table editor, sql editor, database viewer and has a separate tab for authentication.</w:t>
+      </w:r>
+    </w:p>
+    <w:p>
+      <w:pPr>
+        <w:pStyle w:val="ListParagraph"/>
+        <w:numPr>
+          <w:ilvl w:val="0"/>
+          <w:numId w:val="7"/>
+        </w:numPr>
+      </w:pPr>
+      <w:r>
+        <w:t>We can use supabase for resetting the password of the user, removing the user</w:t>
+      </w:r>
+      <w:r>
+        <w:t>, email templates</w:t>
+      </w:r>
+      <w:r>
+        <w:t>, providers</w:t>
+      </w:r>
+      <w:r>
+        <w:t xml:space="preserve"> etc.</w:t>
+      </w:r>
+    </w:p>
+    <w:p>
+      <w:pPr>
+        <w:pStyle w:val="ListParagraph"/>
+        <w:numPr>
+          <w:ilvl w:val="0"/>
+          <w:numId w:val="7"/>
+        </w:numPr>
+      </w:pPr>
+      <w:r>
+        <w:t>Stripe Subscription Template provided by Supabase was used to maintain a database for the user, our songs etc.</w:t>
+      </w:r>
+    </w:p>
+    <w:p>
+      <w:pPr>
+        <w:pStyle w:val="ListParagraph"/>
+        <w:numPr>
+          <w:ilvl w:val="0"/>
+          <w:numId w:val="7"/>
+        </w:numPr>
+      </w:pPr>
+      <w:r>
+        <w:t>This template is used to create table that are handy for managing Stripe payments and user database.</w:t>
+      </w:r>
+    </w:p>
+    <w:p>
+      <w:pPr>
+        <w:pStyle w:val="ListParagraph"/>
+        <w:numPr>
+          <w:ilvl w:val="0"/>
+          <w:numId w:val="7"/>
+        </w:numPr>
+      </w:pPr>
+      <w:r>
         <w:lastRenderedPageBreak/>
-        <w:t>It is the proper way to pass server components inside of a client component.</w:t>
-      </w:r>
-    </w:p>
-    <w:p>
-      <w:pPr>
-        <w:pStyle w:val="Heading2"/>
-      </w:pPr>
-      <w:r>
-        <w:t>use memo</w:t>
-      </w:r>
-    </w:p>
-    <w:p>
-      <w:pPr>
-        <w:pStyle w:val="ListParagraph"/>
-        <w:numPr>
-          <w:ilvl w:val="0"/>
-          <w:numId w:val="3"/>
-        </w:numPr>
-      </w:pPr>
-      <w:r>
-        <w:t>This hook is used to memoize the result of a computation and use it for future purpose.</w:t>
-      </w:r>
-    </w:p>
-    <w:p>
-      <w:pPr>
-        <w:pStyle w:val="ListParagraph"/>
-        <w:numPr>
-          <w:ilvl w:val="0"/>
-          <w:numId w:val="3"/>
-        </w:numPr>
-      </w:pPr>
-      <w:r>
-        <w:t xml:space="preserve">Since the dependency array is empty, “[ ]”, the routes are only computed once and are reused in the subsequent renders optimizing performance. </w:t>
-      </w:r>
-    </w:p>
-    <w:p>
-      <w:pPr>
-        <w:pStyle w:val="ListParagraph"/>
-        <w:numPr>
-          <w:ilvl w:val="0"/>
-          <w:numId w:val="3"/>
-        </w:numPr>
-      </w:pPr>
-      <w:r>
-        <w:t>Basically, the routes are not rendered again and again because they don’t change throughout the application.</w:t>
-      </w:r>
-    </w:p>
-    <w:p>
-      <w:pPr>
-        <w:pStyle w:val="Heading1"/>
-      </w:pPr>
-      <w:r>
-        <w:t>Header</w:t>
-      </w:r>
-      <w:r>
-        <w:t xml:space="preserve"> Component</w:t>
-      </w:r>
-    </w:p>
-    <w:p/>
-    <w:p>
-      <w:pPr>
-        <w:pStyle w:val="Heading1"/>
-      </w:pPr>
-      <w:r>
-        <w:t>Button component</w:t>
-      </w:r>
-    </w:p>
-    <w:p>
-      <w:pPr>
-        <w:pStyle w:val="Heading2"/>
-      </w:pPr>
-      <w:r>
-        <w:t>forward ref</w:t>
-      </w:r>
-    </w:p>
-    <w:p>
-      <w:pPr>
-        <w:pStyle w:val="ListParagraph"/>
-        <w:numPr>
-          <w:ilvl w:val="0"/>
-          <w:numId w:val="5"/>
-        </w:numPr>
-      </w:pPr>
-      <w:r>
-        <w:t>‘</w:t>
-      </w:r>
-      <w:proofErr w:type="spellStart"/>
-      <w:r>
-        <w:t>forwardRef</w:t>
-      </w:r>
-      <w:proofErr w:type="spellEnd"/>
-      <w:r>
-        <w:t>’ function is used to forward a ref to a child component, allowing parent components to interact with DOM elements or components defined within the child component.</w:t>
-      </w:r>
-    </w:p>
-    <w:p>
-      <w:pPr>
-        <w:pStyle w:val="ListParagraph"/>
-        <w:numPr>
-          <w:ilvl w:val="0"/>
-          <w:numId w:val="5"/>
-        </w:numPr>
-      </w:pPr>
-      <w:r>
-        <w:t xml:space="preserve">The button component uses a </w:t>
-      </w:r>
-      <w:proofErr w:type="spellStart"/>
-      <w:r>
-        <w:t>forwardRef</w:t>
-      </w:r>
-      <w:proofErr w:type="spellEnd"/>
-      <w:r>
-        <w:t xml:space="preserve"> which allows the ref to be forwarded from the parent component to the underlying &lt;button&gt; element. </w:t>
-      </w:r>
-    </w:p>
-    <w:p/>
+        <w:t>There are row level securities that ensure that only the user can view, update, delete their data and no one else. This is done with the help of auth.id().</w:t>
+      </w:r>
+    </w:p>
+    <w:p>
+      <w:pPr>
+        <w:pStyle w:val="ListParagraph"/>
+        <w:numPr>
+          <w:ilvl w:val="0"/>
+          <w:numId w:val="7"/>
+        </w:numPr>
+      </w:pPr>
+      <w:r>
+        <w:t>Created tables using the table editor of the Supabase with all the required entries determining the primary and foreign keys.</w:t>
+      </w:r>
+    </w:p>
+    <w:p>
+      <w:pPr>
+        <w:pStyle w:val="ListParagraph"/>
+        <w:numPr>
+          <w:ilvl w:val="0"/>
+          <w:numId w:val="7"/>
+        </w:numPr>
+      </w:pPr>
+      <w:r>
+        <w:t xml:space="preserve">Create RLS policies that provide policies for read access, insert access, </w:t>
+      </w:r>
+      <w:r>
+        <w:t>delete access etc.</w:t>
+      </w:r>
+    </w:p>
+    <w:p>
+      <w:pPr>
+        <w:pStyle w:val="ListParagraph"/>
+        <w:numPr>
+          <w:ilvl w:val="0"/>
+          <w:numId w:val="7"/>
+        </w:numPr>
+      </w:pPr>
+      <w:r>
+        <w:t>Created public storage buckets to upload and store our songs.</w:t>
+      </w:r>
+    </w:p>
+    <w:p>
+      <w:pPr>
+        <w:pStyle w:val="ListParagraph"/>
+        <w:numPr>
+          <w:ilvl w:val="0"/>
+          <w:numId w:val="7"/>
+        </w:numPr>
+      </w:pPr>
+      <w:r>
+        <w:t>Made personal access tokens with Supabase CLI to ensure permissions.</w:t>
+      </w:r>
+    </w:p>
+    <w:p>
+      <w:pPr>
+        <w:pStyle w:val="ListParagraph"/>
+        <w:numPr>
+          <w:ilvl w:val="0"/>
+          <w:numId w:val="7"/>
+        </w:numPr>
+      </w:pPr>
+      <w:r>
+        <w:t>Generated types for typescript using Supabase CLI so that we can generate a file that includes all the database in typescript language.</w:t>
+      </w:r>
+    </w:p>
     <w:sectPr>
       <w:pgSz w:w="11906" w:h="16838"/>
       <w:pgMar w:top="720" w:right="720" w:bottom="720" w:left="720" w:header="708" w:footer="708" w:gutter="0"/>
@@ -1156,6 +1364,345 @@
     </w:lvl>
   </w:abstractNum>
   <w:abstractNum w:abstractNumId="3" w15:restartNumberingAfterBreak="0">
+    <w:nsid w:val="47A426FC"/>
+    <w:multiLevelType w:val="hybridMultilevel"/>
+    <w:tmpl w:val="A2AAF770"/>
+    <w:lvl w:ilvl="0" w:tplc="40090001">
+      <w:start w:val="1"/>
+      <w:numFmt w:val="bullet"/>
+      <w:lvlText w:val=""/>
+      <w:lvlJc w:val="left"/>
+      <w:pPr>
+        <w:ind w:left="720" w:hanging="360"/>
+      </w:pPr>
+      <w:rPr>
+        <w:rFonts w:ascii="Symbol" w:hAnsi="Symbol" w:hint="default"/>
+      </w:rPr>
+    </w:lvl>
+    <w:lvl w:ilvl="1" w:tplc="40090003" w:tentative="1">
+      <w:start w:val="1"/>
+      <w:numFmt w:val="bullet"/>
+      <w:lvlText w:val="o"/>
+      <w:lvlJc w:val="left"/>
+      <w:pPr>
+        <w:ind w:left="1440" w:hanging="360"/>
+      </w:pPr>
+      <w:rPr>
+        <w:rFonts w:ascii="Courier New" w:hAnsi="Courier New" w:cs="Courier New" w:hint="default"/>
+      </w:rPr>
+    </w:lvl>
+    <w:lvl w:ilvl="2" w:tplc="40090005" w:tentative="1">
+      <w:start w:val="1"/>
+      <w:numFmt w:val="bullet"/>
+      <w:lvlText w:val=""/>
+      <w:lvlJc w:val="left"/>
+      <w:pPr>
+        <w:ind w:left="2160" w:hanging="360"/>
+      </w:pPr>
+      <w:rPr>
+        <w:rFonts w:ascii="Wingdings" w:hAnsi="Wingdings" w:hint="default"/>
+      </w:rPr>
+    </w:lvl>
+    <w:lvl w:ilvl="3" w:tplc="40090001" w:tentative="1">
+      <w:start w:val="1"/>
+      <w:numFmt w:val="bullet"/>
+      <w:lvlText w:val=""/>
+      <w:lvlJc w:val="left"/>
+      <w:pPr>
+        <w:ind w:left="2880" w:hanging="360"/>
+      </w:pPr>
+      <w:rPr>
+        <w:rFonts w:ascii="Symbol" w:hAnsi="Symbol" w:hint="default"/>
+      </w:rPr>
+    </w:lvl>
+    <w:lvl w:ilvl="4" w:tplc="40090003" w:tentative="1">
+      <w:start w:val="1"/>
+      <w:numFmt w:val="bullet"/>
+      <w:lvlText w:val="o"/>
+      <w:lvlJc w:val="left"/>
+      <w:pPr>
+        <w:ind w:left="3600" w:hanging="360"/>
+      </w:pPr>
+      <w:rPr>
+        <w:rFonts w:ascii="Courier New" w:hAnsi="Courier New" w:cs="Courier New" w:hint="default"/>
+      </w:rPr>
+    </w:lvl>
+    <w:lvl w:ilvl="5" w:tplc="40090005" w:tentative="1">
+      <w:start w:val="1"/>
+      <w:numFmt w:val="bullet"/>
+      <w:lvlText w:val=""/>
+      <w:lvlJc w:val="left"/>
+      <w:pPr>
+        <w:ind w:left="4320" w:hanging="360"/>
+      </w:pPr>
+      <w:rPr>
+        <w:rFonts w:ascii="Wingdings" w:hAnsi="Wingdings" w:hint="default"/>
+      </w:rPr>
+    </w:lvl>
+    <w:lvl w:ilvl="6" w:tplc="40090001" w:tentative="1">
+      <w:start w:val="1"/>
+      <w:numFmt w:val="bullet"/>
+      <w:lvlText w:val=""/>
+      <w:lvlJc w:val="left"/>
+      <w:pPr>
+        <w:ind w:left="5040" w:hanging="360"/>
+      </w:pPr>
+      <w:rPr>
+        <w:rFonts w:ascii="Symbol" w:hAnsi="Symbol" w:hint="default"/>
+      </w:rPr>
+    </w:lvl>
+    <w:lvl w:ilvl="7" w:tplc="40090003" w:tentative="1">
+      <w:start w:val="1"/>
+      <w:numFmt w:val="bullet"/>
+      <w:lvlText w:val="o"/>
+      <w:lvlJc w:val="left"/>
+      <w:pPr>
+        <w:ind w:left="5760" w:hanging="360"/>
+      </w:pPr>
+      <w:rPr>
+        <w:rFonts w:ascii="Courier New" w:hAnsi="Courier New" w:cs="Courier New" w:hint="default"/>
+      </w:rPr>
+    </w:lvl>
+    <w:lvl w:ilvl="8" w:tplc="40090005" w:tentative="1">
+      <w:start w:val="1"/>
+      <w:numFmt w:val="bullet"/>
+      <w:lvlText w:val=""/>
+      <w:lvlJc w:val="left"/>
+      <w:pPr>
+        <w:ind w:left="6480" w:hanging="360"/>
+      </w:pPr>
+      <w:rPr>
+        <w:rFonts w:ascii="Wingdings" w:hAnsi="Wingdings" w:hint="default"/>
+      </w:rPr>
+    </w:lvl>
+  </w:abstractNum>
+  <w:abstractNum w:abstractNumId="4" w15:restartNumberingAfterBreak="0">
+    <w:nsid w:val="546437B9"/>
+    <w:multiLevelType w:val="hybridMultilevel"/>
+    <w:tmpl w:val="F2B0D80C"/>
+    <w:lvl w:ilvl="0" w:tplc="40090001">
+      <w:start w:val="1"/>
+      <w:numFmt w:val="bullet"/>
+      <w:lvlText w:val=""/>
+      <w:lvlJc w:val="left"/>
+      <w:pPr>
+        <w:ind w:left="720" w:hanging="360"/>
+      </w:pPr>
+      <w:rPr>
+        <w:rFonts w:ascii="Symbol" w:hAnsi="Symbol" w:hint="default"/>
+      </w:rPr>
+    </w:lvl>
+    <w:lvl w:ilvl="1" w:tplc="40090003" w:tentative="1">
+      <w:start w:val="1"/>
+      <w:numFmt w:val="bullet"/>
+      <w:lvlText w:val="o"/>
+      <w:lvlJc w:val="left"/>
+      <w:pPr>
+        <w:ind w:left="1440" w:hanging="360"/>
+      </w:pPr>
+      <w:rPr>
+        <w:rFonts w:ascii="Courier New" w:hAnsi="Courier New" w:cs="Courier New" w:hint="default"/>
+      </w:rPr>
+    </w:lvl>
+    <w:lvl w:ilvl="2" w:tplc="40090005" w:tentative="1">
+      <w:start w:val="1"/>
+      <w:numFmt w:val="bullet"/>
+      <w:lvlText w:val=""/>
+      <w:lvlJc w:val="left"/>
+      <w:pPr>
+        <w:ind w:left="2160" w:hanging="360"/>
+      </w:pPr>
+      <w:rPr>
+        <w:rFonts w:ascii="Wingdings" w:hAnsi="Wingdings" w:hint="default"/>
+      </w:rPr>
+    </w:lvl>
+    <w:lvl w:ilvl="3" w:tplc="40090001" w:tentative="1">
+      <w:start w:val="1"/>
+      <w:numFmt w:val="bullet"/>
+      <w:lvlText w:val=""/>
+      <w:lvlJc w:val="left"/>
+      <w:pPr>
+        <w:ind w:left="2880" w:hanging="360"/>
+      </w:pPr>
+      <w:rPr>
+        <w:rFonts w:ascii="Symbol" w:hAnsi="Symbol" w:hint="default"/>
+      </w:rPr>
+    </w:lvl>
+    <w:lvl w:ilvl="4" w:tplc="40090003" w:tentative="1">
+      <w:start w:val="1"/>
+      <w:numFmt w:val="bullet"/>
+      <w:lvlText w:val="o"/>
+      <w:lvlJc w:val="left"/>
+      <w:pPr>
+        <w:ind w:left="3600" w:hanging="360"/>
+      </w:pPr>
+      <w:rPr>
+        <w:rFonts w:ascii="Courier New" w:hAnsi="Courier New" w:cs="Courier New" w:hint="default"/>
+      </w:rPr>
+    </w:lvl>
+    <w:lvl w:ilvl="5" w:tplc="40090005" w:tentative="1">
+      <w:start w:val="1"/>
+      <w:numFmt w:val="bullet"/>
+      <w:lvlText w:val=""/>
+      <w:lvlJc w:val="left"/>
+      <w:pPr>
+        <w:ind w:left="4320" w:hanging="360"/>
+      </w:pPr>
+      <w:rPr>
+        <w:rFonts w:ascii="Wingdings" w:hAnsi="Wingdings" w:hint="default"/>
+      </w:rPr>
+    </w:lvl>
+    <w:lvl w:ilvl="6" w:tplc="40090001" w:tentative="1">
+      <w:start w:val="1"/>
+      <w:numFmt w:val="bullet"/>
+      <w:lvlText w:val=""/>
+      <w:lvlJc w:val="left"/>
+      <w:pPr>
+        <w:ind w:left="5040" w:hanging="360"/>
+      </w:pPr>
+      <w:rPr>
+        <w:rFonts w:ascii="Symbol" w:hAnsi="Symbol" w:hint="default"/>
+      </w:rPr>
+    </w:lvl>
+    <w:lvl w:ilvl="7" w:tplc="40090003" w:tentative="1">
+      <w:start w:val="1"/>
+      <w:numFmt w:val="bullet"/>
+      <w:lvlText w:val="o"/>
+      <w:lvlJc w:val="left"/>
+      <w:pPr>
+        <w:ind w:left="5760" w:hanging="360"/>
+      </w:pPr>
+      <w:rPr>
+        <w:rFonts w:ascii="Courier New" w:hAnsi="Courier New" w:cs="Courier New" w:hint="default"/>
+      </w:rPr>
+    </w:lvl>
+    <w:lvl w:ilvl="8" w:tplc="40090005" w:tentative="1">
+      <w:start w:val="1"/>
+      <w:numFmt w:val="bullet"/>
+      <w:lvlText w:val=""/>
+      <w:lvlJc w:val="left"/>
+      <w:pPr>
+        <w:ind w:left="6480" w:hanging="360"/>
+      </w:pPr>
+      <w:rPr>
+        <w:rFonts w:ascii="Wingdings" w:hAnsi="Wingdings" w:hint="default"/>
+      </w:rPr>
+    </w:lvl>
+  </w:abstractNum>
+  <w:abstractNum w:abstractNumId="5" w15:restartNumberingAfterBreak="0">
+    <w:nsid w:val="61583A97"/>
+    <w:multiLevelType w:val="hybridMultilevel"/>
+    <w:tmpl w:val="E63C4490"/>
+    <w:lvl w:ilvl="0" w:tplc="40090001">
+      <w:start w:val="1"/>
+      <w:numFmt w:val="bullet"/>
+      <w:lvlText w:val=""/>
+      <w:lvlJc w:val="left"/>
+      <w:pPr>
+        <w:ind w:left="720" w:hanging="360"/>
+      </w:pPr>
+      <w:rPr>
+        <w:rFonts w:ascii="Symbol" w:hAnsi="Symbol" w:hint="default"/>
+      </w:rPr>
+    </w:lvl>
+    <w:lvl w:ilvl="1" w:tplc="40090003" w:tentative="1">
+      <w:start w:val="1"/>
+      <w:numFmt w:val="bullet"/>
+      <w:lvlText w:val="o"/>
+      <w:lvlJc w:val="left"/>
+      <w:pPr>
+        <w:ind w:left="1440" w:hanging="360"/>
+      </w:pPr>
+      <w:rPr>
+        <w:rFonts w:ascii="Courier New" w:hAnsi="Courier New" w:cs="Courier New" w:hint="default"/>
+      </w:rPr>
+    </w:lvl>
+    <w:lvl w:ilvl="2" w:tplc="40090005" w:tentative="1">
+      <w:start w:val="1"/>
+      <w:numFmt w:val="bullet"/>
+      <w:lvlText w:val=""/>
+      <w:lvlJc w:val="left"/>
+      <w:pPr>
+        <w:ind w:left="2160" w:hanging="360"/>
+      </w:pPr>
+      <w:rPr>
+        <w:rFonts w:ascii="Wingdings" w:hAnsi="Wingdings" w:hint="default"/>
+      </w:rPr>
+    </w:lvl>
+    <w:lvl w:ilvl="3" w:tplc="40090001" w:tentative="1">
+      <w:start w:val="1"/>
+      <w:numFmt w:val="bullet"/>
+      <w:lvlText w:val=""/>
+      <w:lvlJc w:val="left"/>
+      <w:pPr>
+        <w:ind w:left="2880" w:hanging="360"/>
+      </w:pPr>
+      <w:rPr>
+        <w:rFonts w:ascii="Symbol" w:hAnsi="Symbol" w:hint="default"/>
+      </w:rPr>
+    </w:lvl>
+    <w:lvl w:ilvl="4" w:tplc="40090003" w:tentative="1">
+      <w:start w:val="1"/>
+      <w:numFmt w:val="bullet"/>
+      <w:lvlText w:val="o"/>
+      <w:lvlJc w:val="left"/>
+      <w:pPr>
+        <w:ind w:left="3600" w:hanging="360"/>
+      </w:pPr>
+      <w:rPr>
+        <w:rFonts w:ascii="Courier New" w:hAnsi="Courier New" w:cs="Courier New" w:hint="default"/>
+      </w:rPr>
+    </w:lvl>
+    <w:lvl w:ilvl="5" w:tplc="40090005" w:tentative="1">
+      <w:start w:val="1"/>
+      <w:numFmt w:val="bullet"/>
+      <w:lvlText w:val=""/>
+      <w:lvlJc w:val="left"/>
+      <w:pPr>
+        <w:ind w:left="4320" w:hanging="360"/>
+      </w:pPr>
+      <w:rPr>
+        <w:rFonts w:ascii="Wingdings" w:hAnsi="Wingdings" w:hint="default"/>
+      </w:rPr>
+    </w:lvl>
+    <w:lvl w:ilvl="6" w:tplc="40090001" w:tentative="1">
+      <w:start w:val="1"/>
+      <w:numFmt w:val="bullet"/>
+      <w:lvlText w:val=""/>
+      <w:lvlJc w:val="left"/>
+      <w:pPr>
+        <w:ind w:left="5040" w:hanging="360"/>
+      </w:pPr>
+      <w:rPr>
+        <w:rFonts w:ascii="Symbol" w:hAnsi="Symbol" w:hint="default"/>
+      </w:rPr>
+    </w:lvl>
+    <w:lvl w:ilvl="7" w:tplc="40090003" w:tentative="1">
+      <w:start w:val="1"/>
+      <w:numFmt w:val="bullet"/>
+      <w:lvlText w:val="o"/>
+      <w:lvlJc w:val="left"/>
+      <w:pPr>
+        <w:ind w:left="5760" w:hanging="360"/>
+      </w:pPr>
+      <w:rPr>
+        <w:rFonts w:ascii="Courier New" w:hAnsi="Courier New" w:cs="Courier New" w:hint="default"/>
+      </w:rPr>
+    </w:lvl>
+    <w:lvl w:ilvl="8" w:tplc="40090005" w:tentative="1">
+      <w:start w:val="1"/>
+      <w:numFmt w:val="bullet"/>
+      <w:lvlText w:val=""/>
+      <w:lvlJc w:val="left"/>
+      <w:pPr>
+        <w:ind w:left="6480" w:hanging="360"/>
+      </w:pPr>
+      <w:rPr>
+        <w:rFonts w:ascii="Wingdings" w:hAnsi="Wingdings" w:hint="default"/>
+      </w:rPr>
+    </w:lvl>
+  </w:abstractNum>
+  <w:abstractNum w:abstractNumId="6" w15:restartNumberingAfterBreak="0">
     <w:nsid w:val="68461701"/>
     <w:multiLevelType w:val="hybridMultilevel"/>
     <w:tmpl w:val="AE883B44"/>
@@ -1268,7 +1815,7 @@
       </w:rPr>
     </w:lvl>
   </w:abstractNum>
-  <w:abstractNum w:abstractNumId="4" w15:restartNumberingAfterBreak="0">
+  <w:abstractNum w:abstractNumId="7" w15:restartNumberingAfterBreak="0">
     <w:nsid w:val="79CD113F"/>
     <w:multiLevelType w:val="hybridMultilevel"/>
     <w:tmpl w:val="8196E62E"/>
@@ -1382,10 +1929,10 @@
     </w:lvl>
   </w:abstractNum>
   <w:num w:numId="1" w16cid:durableId="1971475854">
-    <w:abstractNumId w:val="3"/>
+    <w:abstractNumId w:val="6"/>
   </w:num>
   <w:num w:numId="2" w16cid:durableId="1092050042">
-    <w:abstractNumId w:val="4"/>
+    <w:abstractNumId w:val="7"/>
   </w:num>
   <w:num w:numId="3" w16cid:durableId="12850744">
     <w:abstractNumId w:val="0"/>
@@ -1395,6 +1942,15 @@
   </w:num>
   <w:num w:numId="5" w16cid:durableId="1920286531">
     <w:abstractNumId w:val="1"/>
+  </w:num>
+  <w:num w:numId="6" w16cid:durableId="1613592935">
+    <w:abstractNumId w:val="3"/>
+  </w:num>
+  <w:num w:numId="7" w16cid:durableId="182787225">
+    <w:abstractNumId w:val="5"/>
+  </w:num>
+  <w:num w:numId="8" w16cid:durableId="76481451">
+    <w:abstractNumId w:val="4"/>
   </w:num>
 </w:numbering>
 </file>
@@ -2428,6 +2984,29 @@
       <w:contextualSpacing/>
     </w:pPr>
   </w:style>
+  <w:style w:type="character" w:styleId="Hyperlink">
+    <w:name w:val="Hyperlink"/>
+    <w:basedOn w:val="DefaultParagraphFont"/>
+    <w:uiPriority w:val="99"/>
+    <w:unhideWhenUsed/>
+    <w:rsid w:val="008A3EE4"/>
+    <w:rPr>
+      <w:color w:val="0563C1" w:themeColor="hyperlink"/>
+      <w:u w:val="single"/>
+    </w:rPr>
+  </w:style>
+  <w:style w:type="character" w:styleId="UnresolvedMention">
+    <w:name w:val="Unresolved Mention"/>
+    <w:basedOn w:val="DefaultParagraphFont"/>
+    <w:uiPriority w:val="99"/>
+    <w:semiHidden/>
+    <w:unhideWhenUsed/>
+    <w:rsid w:val="008A3EE4"/>
+    <w:rPr>
+      <w:color w:val="605E5C"/>
+      <w:shd w:val="clear" w:color="auto" w:fill="E1DFDD"/>
+    </w:rPr>
+  </w:style>
 </w:styles>
 </file>
 

</xml_diff>

<commit_message>
UserProvider created and ModalProvider Started
</commit_message>
<xml_diff>
--- a/Note Course.docx
+++ b/Note Course.docx
@@ -67,7 +67,23 @@
         </w:numPr>
       </w:pPr>
       <w:r>
-        <w:t>We created .env.local file to store the API keys from the supabase.</w:t>
+        <w:t>We created .</w:t>
+      </w:r>
+      <w:proofErr w:type="spellStart"/>
+      <w:r>
+        <w:t>env.local</w:t>
+      </w:r>
+      <w:proofErr w:type="spellEnd"/>
+      <w:r>
+        <w:t xml:space="preserve"> file to store the API keys from the </w:t>
+      </w:r>
+      <w:proofErr w:type="spellStart"/>
+      <w:r>
+        <w:t>supabase</w:t>
+      </w:r>
+      <w:proofErr w:type="spellEnd"/>
+      <w:r>
+        <w:t>.</w:t>
       </w:r>
     </w:p>
     <w:p>
@@ -79,7 +95,15 @@
         </w:numPr>
       </w:pPr>
       <w:r>
-        <w:t>Made environment variables that store next_public_supabase_url, and more.</w:t>
+        <w:t xml:space="preserve">Made environment variables that store </w:t>
+      </w:r>
+      <w:proofErr w:type="spellStart"/>
+      <w:r>
+        <w:t>next_public_supabase_url</w:t>
+      </w:r>
+      <w:proofErr w:type="spellEnd"/>
+      <w:r>
+        <w:t>, and more.</w:t>
       </w:r>
     </w:p>
     <w:p>
@@ -90,6 +114,156 @@
           <w:numId w:val="6"/>
         </w:numPr>
       </w:pPr>
+      <w:r>
+        <w:t xml:space="preserve">Created tables using the table editor of the </w:t>
+      </w:r>
+      <w:proofErr w:type="spellStart"/>
+      <w:r>
+        <w:t>Supabase</w:t>
+      </w:r>
+      <w:proofErr w:type="spellEnd"/>
+      <w:r>
+        <w:t xml:space="preserve"> with all the required entries determining the primary and foreign keys.</w:t>
+      </w:r>
+    </w:p>
+    <w:p>
+      <w:pPr>
+        <w:pStyle w:val="ListParagraph"/>
+        <w:numPr>
+          <w:ilvl w:val="0"/>
+          <w:numId w:val="6"/>
+        </w:numPr>
+      </w:pPr>
+      <w:r>
+        <w:t>Create RLS policies that provide policies for read access, insert access, delete access etc.</w:t>
+      </w:r>
+    </w:p>
+    <w:p>
+      <w:pPr>
+        <w:pStyle w:val="ListParagraph"/>
+        <w:numPr>
+          <w:ilvl w:val="0"/>
+          <w:numId w:val="6"/>
+        </w:numPr>
+      </w:pPr>
+      <w:r>
+        <w:t>Created public storage buckets to upload and store our songs.</w:t>
+      </w:r>
+    </w:p>
+    <w:p>
+      <w:pPr>
+        <w:pStyle w:val="ListParagraph"/>
+        <w:numPr>
+          <w:ilvl w:val="0"/>
+          <w:numId w:val="6"/>
+        </w:numPr>
+      </w:pPr>
+      <w:r>
+        <w:t xml:space="preserve">Made personal access tokens with </w:t>
+      </w:r>
+      <w:proofErr w:type="spellStart"/>
+      <w:r>
+        <w:t>Supabase</w:t>
+      </w:r>
+      <w:proofErr w:type="spellEnd"/>
+      <w:r>
+        <w:t xml:space="preserve"> CLI to ensure permissions.</w:t>
+      </w:r>
+    </w:p>
+    <w:p>
+      <w:pPr>
+        <w:pStyle w:val="ListParagraph"/>
+        <w:numPr>
+          <w:ilvl w:val="0"/>
+          <w:numId w:val="6"/>
+        </w:numPr>
+      </w:pPr>
+      <w:r>
+        <w:t xml:space="preserve">Generated types for typescript using </w:t>
+      </w:r>
+      <w:proofErr w:type="spellStart"/>
+      <w:r>
+        <w:t>Supabase</w:t>
+      </w:r>
+      <w:proofErr w:type="spellEnd"/>
+      <w:r>
+        <w:t xml:space="preserve"> CLI so that we can generate a file that includes all the database in typescript language.</w:t>
+      </w:r>
+    </w:p>
+    <w:p>
+      <w:pPr>
+        <w:pStyle w:val="ListParagraph"/>
+        <w:numPr>
+          <w:ilvl w:val="0"/>
+          <w:numId w:val="6"/>
+        </w:numPr>
+      </w:pPr>
+      <w:r>
+        <w:t>Incorporated abstraction by creating</w:t>
+      </w:r>
+      <w:r>
+        <w:t xml:space="preserve"> ‘</w:t>
+      </w:r>
+      <w:proofErr w:type="spellStart"/>
+      <w:r>
+        <w:t>MyUserContextProvider</w:t>
+      </w:r>
+      <w:proofErr w:type="spellEnd"/>
+      <w:r>
+        <w:t>’</w:t>
+      </w:r>
+      <w:r>
+        <w:t xml:space="preserve"> separately</w:t>
+      </w:r>
+      <w:r>
+        <w:t xml:space="preserve"> that</w:t>
+      </w:r>
+      <w:r>
+        <w:t xml:space="preserve"> manages the </w:t>
+      </w:r>
+      <w:proofErr w:type="spellStart"/>
+      <w:r>
+        <w:t>UserContext.Provider</w:t>
+      </w:r>
+      <w:proofErr w:type="spellEnd"/>
+      <w:r>
+        <w:t xml:space="preserve"> and supplies user-related data such as ‘</w:t>
+      </w:r>
+      <w:proofErr w:type="spellStart"/>
+      <w:r>
+        <w:t>accessToken</w:t>
+      </w:r>
+      <w:proofErr w:type="spellEnd"/>
+      <w:r>
+        <w:t>’, ‘user’, ‘</w:t>
+      </w:r>
+      <w:proofErr w:type="spellStart"/>
+      <w:r>
+        <w:t>userDetails</w:t>
+      </w:r>
+      <w:proofErr w:type="spellEnd"/>
+      <w:r>
+        <w:t>’, ‘</w:t>
+      </w:r>
+      <w:proofErr w:type="spellStart"/>
+      <w:r>
+        <w:t>isLoading</w:t>
+      </w:r>
+      <w:proofErr w:type="spellEnd"/>
+      <w:r>
+        <w:t>’, and ‘subscription’</w:t>
+      </w:r>
+      <w:r>
+        <w:t xml:space="preserve"> to all the descendants of the ‘</w:t>
+      </w:r>
+      <w:proofErr w:type="spellStart"/>
+      <w:r>
+        <w:t>UserProvider</w:t>
+      </w:r>
+      <w:proofErr w:type="spellEnd"/>
+      <w:r>
+        <w:t>’ component.</w:t>
+      </w:r>
     </w:p>
     <w:p>
       <w:pPr>
@@ -107,8 +281,13 @@
           <w:numId w:val="4"/>
         </w:numPr>
       </w:pPr>
-      <w:r>
-        <w:t>npm install react-icons</w:t>
+      <w:proofErr w:type="spellStart"/>
+      <w:r>
+        <w:t>npm</w:t>
+      </w:r>
+      <w:proofErr w:type="spellEnd"/>
+      <w:r>
+        <w:t xml:space="preserve"> install react-icons</w:t>
       </w:r>
     </w:p>
     <w:p>
@@ -119,8 +298,13 @@
           <w:numId w:val="4"/>
         </w:numPr>
       </w:pPr>
-      <w:r>
-        <w:t>npm install tailwind-merge</w:t>
+      <w:proofErr w:type="spellStart"/>
+      <w:r>
+        <w:t>npm</w:t>
+      </w:r>
+      <w:proofErr w:type="spellEnd"/>
+      <w:r>
+        <w:t xml:space="preserve"> install tailwind-merge</w:t>
       </w:r>
     </w:p>
     <w:p>
@@ -131,8 +315,13 @@
           <w:numId w:val="4"/>
         </w:numPr>
       </w:pPr>
-      <w:r>
-        <w:t xml:space="preserve">npm install </w:t>
+      <w:proofErr w:type="spellStart"/>
+      <w:r>
+        <w:t>npm</w:t>
+      </w:r>
+      <w:proofErr w:type="spellEnd"/>
+      <w:r>
+        <w:t xml:space="preserve"> install </w:t>
       </w:r>
       <w:hyperlink r:id="rId5" w:history="1">
         <w:r>
@@ -154,8 +343,21 @@
           <w:numId w:val="4"/>
         </w:numPr>
       </w:pPr>
-      <w:r>
-        <w:t>npx supabase login</w:t>
+      <w:proofErr w:type="spellStart"/>
+      <w:r>
+        <w:t>npx</w:t>
+      </w:r>
+      <w:proofErr w:type="spellEnd"/>
+      <w:r>
+        <w:t xml:space="preserve"> </w:t>
+      </w:r>
+      <w:proofErr w:type="spellStart"/>
+      <w:r>
+        <w:t>supabase</w:t>
+      </w:r>
+      <w:proofErr w:type="spellEnd"/>
+      <w:r>
+        <w:t xml:space="preserve"> login</w:t>
       </w:r>
     </w:p>
     <w:p>
@@ -197,7 +399,15 @@
         </w:numPr>
       </w:pPr>
       <w:r>
-        <w:t xml:space="preserve">Create a file called “Sidebar.tsx” and made stateless function inside. </w:t>
+        <w:t>Create a file called “</w:t>
+      </w:r>
+      <w:proofErr w:type="spellStart"/>
+      <w:r>
+        <w:t>Sidebar.tsx</w:t>
+      </w:r>
+      <w:proofErr w:type="spellEnd"/>
+      <w:r>
+        <w:t xml:space="preserve">” and made stateless function inside. </w:t>
       </w:r>
       <w:r>
         <w:rPr>
@@ -218,7 +428,23 @@
           <w:i/>
           <w:iCs/>
         </w:rPr>
-        <w:t xml:space="preserve"> snippet: sfc)</w:t>
+        <w:t xml:space="preserve"> snippet: </w:t>
+      </w:r>
+      <w:proofErr w:type="spellStart"/>
+      <w:r>
+        <w:rPr>
+          <w:i/>
+          <w:iCs/>
+        </w:rPr>
+        <w:t>sfc</w:t>
+      </w:r>
+      <w:proofErr w:type="spellEnd"/>
+      <w:r>
+        <w:rPr>
+          <w:i/>
+          <w:iCs/>
+        </w:rPr>
+        <w:t>)</w:t>
       </w:r>
     </w:p>
     <w:p>
@@ -237,6 +463,7 @@
           <w:numId w:val="1"/>
         </w:numPr>
       </w:pPr>
+      <w:proofErr w:type="spellStart"/>
       <w:r>
         <w:rPr>
           <w:b/>
@@ -244,6 +471,7 @@
         </w:rPr>
         <w:t>React.ReactNode</w:t>
       </w:r>
+      <w:proofErr w:type="spellEnd"/>
       <w:r>
         <w:t xml:space="preserve"> represents an array of react elements, Boolean, </w:t>
       </w:r>
@@ -466,6 +694,7 @@
         </w:numPr>
       </w:pPr>
       <w:r>
+        <w:lastRenderedPageBreak/>
         <w:t>“</w:t>
       </w:r>
       <w:r>
@@ -478,6 +707,7 @@
       <w:r>
         <w:t xml:space="preserve"> </w:t>
       </w:r>
+      <w:proofErr w:type="spellStart"/>
       <w:r>
         <w:rPr>
           <w:b/>
@@ -485,6 +715,7 @@
         </w:rPr>
         <w:t>SidebarProps</w:t>
       </w:r>
+      <w:proofErr w:type="spellEnd"/>
       <w:r>
         <w:t>” basically is type checking mechanism.</w:t>
       </w:r>
@@ -512,6 +743,7 @@
           <w:bCs/>
         </w:rPr>
       </w:pPr>
+      <w:proofErr w:type="spellStart"/>
       <w:r>
         <w:rPr>
           <w:b/>
@@ -519,6 +751,7 @@
         </w:rPr>
         <w:t>React.FC</w:t>
       </w:r>
+      <w:proofErr w:type="spellEnd"/>
       <w:r>
         <w:rPr>
           <w:b/>
@@ -559,7 +792,15 @@
         </w:rPr>
       </w:pPr>
       <w:r>
-        <w:t>So, the props that are coming to the component must be of type {children} which is of type ReactNode.</w:t>
+        <w:t xml:space="preserve">So, the props that are coming to the component must be of type {children} which is of type </w:t>
+      </w:r>
+      <w:proofErr w:type="spellStart"/>
+      <w:r>
+        <w:t>ReactNode</w:t>
+      </w:r>
+      <w:proofErr w:type="spellEnd"/>
+      <w:r>
+        <w:t>.</w:t>
       </w:r>
     </w:p>
     <w:p>
@@ -575,7 +816,6 @@
         </w:rPr>
       </w:pPr>
       <w:r>
-        <w:lastRenderedPageBreak/>
         <w:t>It’s not universally used as it provides additional constraints and non-standard props cannot be passed.</w:t>
       </w:r>
     </w:p>
@@ -639,7 +879,23 @@
         </w:rPr>
       </w:pPr>
       <w:r>
-        <w:t>They cannot use useEffect, useStates etc. inside of a server component.</w:t>
+        <w:t xml:space="preserve">They cannot use </w:t>
+      </w:r>
+      <w:proofErr w:type="spellStart"/>
+      <w:r>
+        <w:t>useEffect</w:t>
+      </w:r>
+      <w:proofErr w:type="spellEnd"/>
+      <w:r>
+        <w:t xml:space="preserve">, </w:t>
+      </w:r>
+      <w:proofErr w:type="spellStart"/>
+      <w:r>
+        <w:t>useStates</w:t>
+      </w:r>
+      <w:proofErr w:type="spellEnd"/>
+      <w:r>
+        <w:t xml:space="preserve"> etc. inside of a server component.</w:t>
       </w:r>
     </w:p>
     <w:p>
@@ -826,7 +1082,15 @@
         </w:numPr>
       </w:pPr>
       <w:r>
-        <w:t>‘forwardRef’ function is used to forward a ref to a child component, allowing parent components to interact with DOM elements or components defined within the child component.</w:t>
+        <w:t>‘</w:t>
+      </w:r>
+      <w:proofErr w:type="spellStart"/>
+      <w:r>
+        <w:t>forwardRef</w:t>
+      </w:r>
+      <w:proofErr w:type="spellEnd"/>
+      <w:r>
+        <w:t>’ function is used to forward a ref to a child component, allowing parent components to interact with DOM elements or components defined within the child component.</w:t>
       </w:r>
     </w:p>
     <w:p>
@@ -838,7 +1102,15 @@
         </w:numPr>
       </w:pPr>
       <w:r>
-        <w:t xml:space="preserve">The button component uses a forwardRef which allows the ref to be forwarded from the parent component to the underlying &lt;button&gt; element. </w:t>
+        <w:t xml:space="preserve">The button component uses a </w:t>
+      </w:r>
+      <w:proofErr w:type="spellStart"/>
+      <w:r>
+        <w:t>forwardRef</w:t>
+      </w:r>
+      <w:proofErr w:type="spellEnd"/>
+      <w:r>
+        <w:t xml:space="preserve"> which allows the ref to be forwarded from the parent component to the underlying &lt;button&gt; element. </w:t>
       </w:r>
     </w:p>
     <w:p>
@@ -858,7 +1130,23 @@
         </w:numPr>
       </w:pPr>
       <w:r>
-        <w:t>We created .env.local file to store the API keys from the supabase.</w:t>
+        <w:t>We created .</w:t>
+      </w:r>
+      <w:proofErr w:type="spellStart"/>
+      <w:r>
+        <w:t>env.local</w:t>
+      </w:r>
+      <w:proofErr w:type="spellEnd"/>
+      <w:r>
+        <w:t xml:space="preserve"> file to store the API keys from the </w:t>
+      </w:r>
+      <w:proofErr w:type="spellStart"/>
+      <w:r>
+        <w:t>supabase</w:t>
+      </w:r>
+      <w:proofErr w:type="spellEnd"/>
+      <w:r>
+        <w:t>.</w:t>
       </w:r>
     </w:p>
     <w:p>
@@ -870,7 +1158,16 @@
         </w:numPr>
       </w:pPr>
       <w:r>
-        <w:t>Made environment variables that store next_public_supabase_url, and more.</w:t>
+        <w:lastRenderedPageBreak/>
+        <w:t xml:space="preserve">Made environment variables that store </w:t>
+      </w:r>
+      <w:proofErr w:type="spellStart"/>
+      <w:r>
+        <w:t>next_public_supabase_url</w:t>
+      </w:r>
+      <w:proofErr w:type="spellEnd"/>
+      <w:r>
+        <w:t>, and more.</w:t>
       </w:r>
     </w:p>
     <w:p>
@@ -881,8 +1178,21 @@
           <w:numId w:val="7"/>
         </w:numPr>
       </w:pPr>
-      <w:r>
-        <w:t>Supabase is excellent because it provides us a variety of features like table editor, sql editor, database viewer and has a separate tab for authentication.</w:t>
+      <w:proofErr w:type="spellStart"/>
+      <w:r>
+        <w:t>Supabase</w:t>
+      </w:r>
+      <w:proofErr w:type="spellEnd"/>
+      <w:r>
+        <w:t xml:space="preserve"> is excellent because it provides us a variety of features like table editor, </w:t>
+      </w:r>
+      <w:proofErr w:type="spellStart"/>
+      <w:r>
+        <w:t>sql</w:t>
+      </w:r>
+      <w:proofErr w:type="spellEnd"/>
+      <w:r>
+        <w:t xml:space="preserve"> editor, database viewer and has a separate tab for authentication.</w:t>
       </w:r>
     </w:p>
     <w:p>
@@ -894,7 +1204,15 @@
         </w:numPr>
       </w:pPr>
       <w:r>
-        <w:t>We can use supabase for resetting the password of the user, removing the user</w:t>
+        <w:t xml:space="preserve">We can use </w:t>
+      </w:r>
+      <w:proofErr w:type="spellStart"/>
+      <w:r>
+        <w:t>supabase</w:t>
+      </w:r>
+      <w:proofErr w:type="spellEnd"/>
+      <w:r>
+        <w:t xml:space="preserve"> for resetting the password of the user, removing the user</w:t>
       </w:r>
       <w:r>
         <w:t>, email templates</w:t>
@@ -915,7 +1233,15 @@
         </w:numPr>
       </w:pPr>
       <w:r>
-        <w:t>Stripe Subscription Template provided by Supabase was used to maintain a database for the user, our songs etc.</w:t>
+        <w:t xml:space="preserve">Stripe Subscription Template provided by </w:t>
+      </w:r>
+      <w:proofErr w:type="spellStart"/>
+      <w:r>
+        <w:t>Supabase</w:t>
+      </w:r>
+      <w:proofErr w:type="spellEnd"/>
+      <w:r>
+        <w:t xml:space="preserve"> was used to maintain a database for the user, our songs etc.</w:t>
       </w:r>
     </w:p>
     <w:p>
@@ -939,71 +1265,848 @@
         </w:numPr>
       </w:pPr>
       <w:r>
+        <w:t>There are row level securities that ensure that only the user can view, update, delete their data and no one else. This is done with the help of auth.id().</w:t>
+      </w:r>
+    </w:p>
+    <w:p>
+      <w:pPr>
+        <w:pStyle w:val="ListParagraph"/>
+        <w:numPr>
+          <w:ilvl w:val="0"/>
+          <w:numId w:val="7"/>
+        </w:numPr>
+      </w:pPr>
+      <w:r>
+        <w:t xml:space="preserve">Created tables using the table editor of the </w:t>
+      </w:r>
+      <w:proofErr w:type="spellStart"/>
+      <w:r>
+        <w:t>Supabase</w:t>
+      </w:r>
+      <w:proofErr w:type="spellEnd"/>
+      <w:r>
+        <w:t xml:space="preserve"> with all the required entries determining the primary and foreign keys.</w:t>
+      </w:r>
+    </w:p>
+    <w:p>
+      <w:pPr>
+        <w:pStyle w:val="ListParagraph"/>
+        <w:numPr>
+          <w:ilvl w:val="0"/>
+          <w:numId w:val="7"/>
+        </w:numPr>
+      </w:pPr>
+      <w:r>
+        <w:t>Create</w:t>
+      </w:r>
+      <w:r>
+        <w:t>d</w:t>
+      </w:r>
+      <w:r>
+        <w:t xml:space="preserve"> RLS policies that provide policies for read access, insert access, </w:t>
+      </w:r>
+      <w:r>
+        <w:t>delete access etc.</w:t>
+      </w:r>
+    </w:p>
+    <w:p>
+      <w:pPr>
+        <w:pStyle w:val="ListParagraph"/>
+        <w:numPr>
+          <w:ilvl w:val="0"/>
+          <w:numId w:val="7"/>
+        </w:numPr>
+      </w:pPr>
+      <w:r>
+        <w:t>Created public storage buckets to upload and store our songs.</w:t>
+      </w:r>
+    </w:p>
+    <w:p>
+      <w:pPr>
+        <w:pStyle w:val="ListParagraph"/>
+        <w:numPr>
+          <w:ilvl w:val="0"/>
+          <w:numId w:val="7"/>
+        </w:numPr>
+      </w:pPr>
+      <w:r>
+        <w:t xml:space="preserve">Made personal access tokens with </w:t>
+      </w:r>
+      <w:proofErr w:type="spellStart"/>
+      <w:r>
+        <w:t>Supabase</w:t>
+      </w:r>
+      <w:proofErr w:type="spellEnd"/>
+      <w:r>
+        <w:t xml:space="preserve"> CLI to ensure permissions.</w:t>
+      </w:r>
+    </w:p>
+    <w:p>
+      <w:pPr>
+        <w:pStyle w:val="ListParagraph"/>
+        <w:numPr>
+          <w:ilvl w:val="0"/>
+          <w:numId w:val="7"/>
+        </w:numPr>
+      </w:pPr>
+      <w:r>
+        <w:t xml:space="preserve">Generated types for typescript using </w:t>
+      </w:r>
+      <w:proofErr w:type="spellStart"/>
+      <w:r>
+        <w:t>Supabase</w:t>
+      </w:r>
+      <w:proofErr w:type="spellEnd"/>
+      <w:r>
+        <w:t xml:space="preserve"> CLI so that we can generate a file that includes all the database in typescript language.</w:t>
+      </w:r>
+    </w:p>
+    <w:p>
+      <w:pPr>
+        <w:pStyle w:val="ListParagraph"/>
+        <w:numPr>
+          <w:ilvl w:val="0"/>
+          <w:numId w:val="7"/>
+        </w:numPr>
+      </w:pPr>
+      <w:proofErr w:type="spellStart"/>
+      <w:r>
+        <w:t>createClientComponent</w:t>
+      </w:r>
+      <w:proofErr w:type="spellEnd"/>
+      <w:r>
+        <w:t xml:space="preserve"> is used to </w:t>
+      </w:r>
+      <w:r>
+        <w:t xml:space="preserve">create a </w:t>
+      </w:r>
+      <w:proofErr w:type="spellStart"/>
+      <w:r>
+        <w:t>Supabase</w:t>
+      </w:r>
+      <w:proofErr w:type="spellEnd"/>
+      <w:r>
+        <w:t xml:space="preserve"> Client Instance for authentication purposes in Next.js.</w:t>
+      </w:r>
+    </w:p>
+    <w:p>
+      <w:pPr>
+        <w:pStyle w:val="ListParagraph"/>
+        <w:numPr>
+          <w:ilvl w:val="0"/>
+          <w:numId w:val="7"/>
+        </w:numPr>
+      </w:pPr>
+      <w:proofErr w:type="spellStart"/>
+      <w:r>
+        <w:t>SessionContextProvider</w:t>
+      </w:r>
+      <w:proofErr w:type="spellEnd"/>
+      <w:r>
+        <w:t xml:space="preserve"> is used to provide </w:t>
+      </w:r>
+      <w:proofErr w:type="spellStart"/>
+      <w:r>
+        <w:t>Supabase</w:t>
+      </w:r>
+      <w:proofErr w:type="spellEnd"/>
+      <w:r>
+        <w:t xml:space="preserve"> Client instance to the session context, to access and utilize authentication related functionalities</w:t>
+      </w:r>
+      <w:r>
+        <w:t>.</w:t>
+      </w:r>
+    </w:p>
+    <w:p>
+      <w:pPr>
+        <w:pStyle w:val="Heading1"/>
+      </w:pPr>
+      <w:r>
+        <w:t>hooks</w:t>
+      </w:r>
+    </w:p>
+    <w:p>
+      <w:pPr>
+        <w:pStyle w:val="ListParagraph"/>
+        <w:numPr>
+          <w:ilvl w:val="0"/>
+          <w:numId w:val="10"/>
+        </w:numPr>
+      </w:pPr>
+      <w:r>
+        <w:t xml:space="preserve">Using the interfaces created in </w:t>
+      </w:r>
+      <w:proofErr w:type="spellStart"/>
+      <w:r>
+        <w:t>types.ts</w:t>
+      </w:r>
+      <w:proofErr w:type="spellEnd"/>
+      <w:r>
+        <w:t>, different user hooks are created.</w:t>
+      </w:r>
+    </w:p>
+    <w:p>
+      <w:pPr>
+        <w:pStyle w:val="Heading1"/>
+      </w:pPr>
+      <w:r>
+        <w:t>stripe</w:t>
+      </w:r>
+    </w:p>
+    <w:p>
+      <w:pPr>
+        <w:pStyle w:val="ListParagraph"/>
+        <w:numPr>
+          <w:ilvl w:val="0"/>
+          <w:numId w:val="9"/>
+        </w:numPr>
+      </w:pPr>
+      <w:r>
+        <w:t>Created interfaces for Stripe</w:t>
+      </w:r>
+      <w:r>
+        <w:t xml:space="preserve"> URLs</w:t>
+      </w:r>
+      <w:r>
+        <w:t xml:space="preserve"> and </w:t>
+      </w:r>
+      <w:proofErr w:type="spellStart"/>
+      <w:r>
+        <w:t>useUser</w:t>
+      </w:r>
+      <w:proofErr w:type="spellEnd"/>
+      <w:r>
+        <w:t xml:space="preserve"> hooks</w:t>
+      </w:r>
+      <w:r>
+        <w:t xml:space="preserve"> </w:t>
+      </w:r>
+      <w:r>
+        <w:t>that represent different data structures related to user details, products, prices, and subscriptions in the context of a payment system integrated with the Stripe API.</w:t>
+      </w:r>
+    </w:p>
+    <w:p>
+      <w:pPr>
+        <w:pStyle w:val="Heading1"/>
+      </w:pPr>
+      <w:r>
+        <w:t>hooks</w:t>
+      </w:r>
+    </w:p>
+    <w:p>
+      <w:pPr>
+        <w:pStyle w:val="Heading2"/>
+      </w:pPr>
+      <w:r>
+        <w:t>useuser</w:t>
+      </w:r>
+    </w:p>
+    <w:p>
+      <w:pPr>
+        <w:pStyle w:val="ListParagraph"/>
+        <w:numPr>
+          <w:ilvl w:val="0"/>
+          <w:numId w:val="11"/>
+        </w:numPr>
+      </w:pPr>
+      <w:proofErr w:type="spellStart"/>
+      <w:r>
+        <w:t>UserContext</w:t>
+      </w:r>
+      <w:proofErr w:type="spellEnd"/>
+      <w:r>
+        <w:t xml:space="preserve"> created using ‘</w:t>
+      </w:r>
+      <w:proofErr w:type="spellStart"/>
+      <w:r>
+        <w:t>createContext</w:t>
+      </w:r>
+      <w:proofErr w:type="spellEnd"/>
+      <w:r>
+        <w:t>’ will hold user-related data.</w:t>
+      </w:r>
+    </w:p>
+    <w:p>
+      <w:pPr>
+        <w:pStyle w:val="ListParagraph"/>
+        <w:numPr>
+          <w:ilvl w:val="1"/>
+          <w:numId w:val="11"/>
+        </w:numPr>
+      </w:pPr>
+      <w:r>
+        <w:t>The initial value is set to undefined.</w:t>
+      </w:r>
+    </w:p>
+    <w:p>
+      <w:pPr>
+        <w:pStyle w:val="ListParagraph"/>
+        <w:numPr>
+          <w:ilvl w:val="1"/>
+          <w:numId w:val="11"/>
+        </w:numPr>
+      </w:pPr>
+      <w:proofErr w:type="spellStart"/>
+      <w:r>
+        <w:t>UserContextType</w:t>
+      </w:r>
+      <w:proofErr w:type="spellEnd"/>
+      <w:r>
+        <w:t xml:space="preserve"> defines the structure of the data to be stored in the </w:t>
+      </w:r>
+      <w:proofErr w:type="spellStart"/>
+      <w:r>
+        <w:t>use</w:t>
+      </w:r>
+      <w:r>
+        <w:t>r</w:t>
+      </w:r>
+      <w:r>
+        <w:t>Context</w:t>
+      </w:r>
+      <w:proofErr w:type="spellEnd"/>
+      <w:r>
+        <w:t>.</w:t>
+      </w:r>
+    </w:p>
+    <w:p>
+      <w:pPr>
+        <w:pStyle w:val="ListParagraph"/>
+        <w:numPr>
+          <w:ilvl w:val="1"/>
+          <w:numId w:val="11"/>
+        </w:numPr>
+      </w:pPr>
+      <w:r>
+        <w:t xml:space="preserve">When </w:t>
+      </w:r>
+      <w:proofErr w:type="spellStart"/>
+      <w:r>
+        <w:t>userContext</w:t>
+      </w:r>
+      <w:proofErr w:type="spellEnd"/>
+      <w:r>
+        <w:t xml:space="preserve"> is created using </w:t>
+      </w:r>
+      <w:proofErr w:type="spellStart"/>
+      <w:r>
+        <w:t>useContext</w:t>
+      </w:r>
+      <w:proofErr w:type="spellEnd"/>
+      <w:r>
+        <w:t xml:space="preserve"> (react), two components are provided.</w:t>
+      </w:r>
+    </w:p>
+    <w:p>
+      <w:pPr>
+        <w:pStyle w:val="ListParagraph"/>
+        <w:numPr>
+          <w:ilvl w:val="2"/>
+          <w:numId w:val="11"/>
+        </w:numPr>
+      </w:pPr>
+      <w:r>
+        <w:t xml:space="preserve">Provider Component wraps the React Component Tree and makes </w:t>
+      </w:r>
+      <w:proofErr w:type="spellStart"/>
+      <w:r>
+        <w:t>userContext</w:t>
+      </w:r>
+      <w:proofErr w:type="spellEnd"/>
+      <w:r>
+        <w:t xml:space="preserve"> available to all the components inside the tree.</w:t>
+      </w:r>
+    </w:p>
+    <w:p>
+      <w:pPr>
+        <w:pStyle w:val="ListParagraph"/>
+        <w:numPr>
+          <w:ilvl w:val="2"/>
+          <w:numId w:val="11"/>
+        </w:numPr>
+      </w:pPr>
+      <w:r>
+        <w:t>Consumer Component allows the components to access the context values within the rendering tree.</w:t>
+      </w:r>
+    </w:p>
+    <w:p>
+      <w:pPr>
+        <w:pStyle w:val="ListParagraph"/>
+        <w:numPr>
+          <w:ilvl w:val="0"/>
+          <w:numId w:val="11"/>
+        </w:numPr>
+      </w:pPr>
+      <w:r>
+        <w:t xml:space="preserve">Inside the </w:t>
+      </w:r>
+      <w:proofErr w:type="spellStart"/>
+      <w:r>
+        <w:t>MyUserContextProvider</w:t>
+      </w:r>
+      <w:proofErr w:type="spellEnd"/>
+      <w:r>
+        <w:t xml:space="preserve"> component, it uses the </w:t>
+      </w:r>
+      <w:proofErr w:type="spellStart"/>
+      <w:r>
+        <w:t>useSessionContext</w:t>
+      </w:r>
+      <w:proofErr w:type="spellEnd"/>
+      <w:r>
+        <w:t xml:space="preserve"> and </w:t>
+      </w:r>
+      <w:proofErr w:type="spellStart"/>
+      <w:r>
+        <w:t>useSupaUser</w:t>
+      </w:r>
+      <w:proofErr w:type="spellEnd"/>
+      <w:r>
+        <w:t xml:space="preserve"> hooks from the @supabase/auth-helpers-react library to access the user session and user information.</w:t>
+      </w:r>
+    </w:p>
+    <w:p>
+      <w:pPr>
+        <w:pStyle w:val="ListParagraph"/>
+        <w:numPr>
+          <w:ilvl w:val="1"/>
+          <w:numId w:val="11"/>
+        </w:numPr>
+      </w:pPr>
+      <w:proofErr w:type="spellStart"/>
+      <w:r>
         <w:lastRenderedPageBreak/>
-        <w:t>There are row level securities that ensure that only the user can view, update, delete their data and no one else. This is done with the help of auth.id().</w:t>
-      </w:r>
-    </w:p>
-    <w:p>
-      <w:pPr>
-        <w:pStyle w:val="ListParagraph"/>
-        <w:numPr>
-          <w:ilvl w:val="0"/>
-          <w:numId w:val="7"/>
-        </w:numPr>
-      </w:pPr>
-      <w:r>
-        <w:t>Created tables using the table editor of the Supabase with all the required entries determining the primary and foreign keys.</w:t>
-      </w:r>
-    </w:p>
-    <w:p>
-      <w:pPr>
-        <w:pStyle w:val="ListParagraph"/>
-        <w:numPr>
-          <w:ilvl w:val="0"/>
-          <w:numId w:val="7"/>
-        </w:numPr>
-      </w:pPr>
-      <w:r>
-        <w:t xml:space="preserve">Create RLS policies that provide policies for read access, insert access, </w:t>
-      </w:r>
-      <w:r>
-        <w:t>delete access etc.</w:t>
-      </w:r>
-    </w:p>
-    <w:p>
-      <w:pPr>
-        <w:pStyle w:val="ListParagraph"/>
-        <w:numPr>
-          <w:ilvl w:val="0"/>
-          <w:numId w:val="7"/>
-        </w:numPr>
-      </w:pPr>
-      <w:r>
-        <w:t>Created public storage buckets to upload and store our songs.</w:t>
-      </w:r>
-    </w:p>
-    <w:p>
-      <w:pPr>
-        <w:pStyle w:val="ListParagraph"/>
-        <w:numPr>
-          <w:ilvl w:val="0"/>
-          <w:numId w:val="7"/>
-        </w:numPr>
-      </w:pPr>
-      <w:r>
-        <w:t>Made personal access tokens with Supabase CLI to ensure permissions.</w:t>
-      </w:r>
-    </w:p>
-    <w:p>
-      <w:pPr>
-        <w:pStyle w:val="ListParagraph"/>
-        <w:numPr>
-          <w:ilvl w:val="0"/>
-          <w:numId w:val="7"/>
-        </w:numPr>
-      </w:pPr>
-      <w:r>
-        <w:t>Generated types for typescript using Supabase CLI so that we can generate a file that includes all the database in typescript language.</w:t>
+        <w:t>MyUserContextProvider</w:t>
+      </w:r>
+      <w:proofErr w:type="spellEnd"/>
+      <w:r>
+        <w:t xml:space="preserve"> acts as the provider for </w:t>
+      </w:r>
+      <w:proofErr w:type="spellStart"/>
+      <w:r>
+        <w:t>UserContext</w:t>
+      </w:r>
+      <w:proofErr w:type="spellEnd"/>
+      <w:r>
+        <w:t xml:space="preserve">. So, all the values inside the </w:t>
+      </w:r>
+      <w:proofErr w:type="spellStart"/>
+      <w:r>
+        <w:t>MyUserContextProvider</w:t>
+      </w:r>
+      <w:proofErr w:type="spellEnd"/>
+      <w:r>
+        <w:t xml:space="preserve"> will be available to all the components wrapped inside it.</w:t>
+      </w:r>
+    </w:p>
+    <w:p>
+      <w:pPr>
+        <w:pStyle w:val="ListParagraph"/>
+        <w:numPr>
+          <w:ilvl w:val="0"/>
+          <w:numId w:val="11"/>
+        </w:numPr>
+      </w:pPr>
+      <w:r>
+        <w:t xml:space="preserve">Two functions, </w:t>
+      </w:r>
+      <w:proofErr w:type="spellStart"/>
+      <w:r>
+        <w:rPr>
+          <w:b/>
+          <w:bCs/>
+        </w:rPr>
+        <w:t>getUserDetails</w:t>
+      </w:r>
+      <w:proofErr w:type="spellEnd"/>
+      <w:r>
+        <w:t xml:space="preserve"> and </w:t>
+      </w:r>
+      <w:proofErr w:type="spellStart"/>
+      <w:r>
+        <w:rPr>
+          <w:b/>
+          <w:bCs/>
+        </w:rPr>
+        <w:t>getSubscription</w:t>
+      </w:r>
+      <w:proofErr w:type="spellEnd"/>
+      <w:r>
+        <w:t xml:space="preserve">, are defined to fetch user details and subscription information from a </w:t>
+      </w:r>
+      <w:proofErr w:type="spellStart"/>
+      <w:r>
+        <w:t>Supabase</w:t>
+      </w:r>
+      <w:proofErr w:type="spellEnd"/>
+      <w:r>
+        <w:t xml:space="preserve"> database.</w:t>
+      </w:r>
+    </w:p>
+    <w:p>
+      <w:pPr>
+        <w:pStyle w:val="ListParagraph"/>
+        <w:numPr>
+          <w:ilvl w:val="0"/>
+          <w:numId w:val="11"/>
+        </w:numPr>
+      </w:pPr>
+      <w:r>
+        <w:t xml:space="preserve">The </w:t>
+      </w:r>
+      <w:proofErr w:type="spellStart"/>
+      <w:r>
+        <w:t>useEffect</w:t>
+      </w:r>
+      <w:proofErr w:type="spellEnd"/>
+      <w:r>
+        <w:t xml:space="preserve"> hook is used to handle the side effects when the user or loading status changes. It triggers the fetching of user details and subscription if a user exists and the necessary data is not already loaded. If the user is not logged in, it resets the user details and subscription data.</w:t>
+      </w:r>
+    </w:p>
+    <w:p>
+      <w:pPr>
+        <w:pStyle w:val="ListParagraph"/>
+        <w:numPr>
+          <w:ilvl w:val="0"/>
+          <w:numId w:val="11"/>
+        </w:numPr>
+      </w:pPr>
+      <w:r>
+        <w:t>The value object is created to hold the user context values, including the access token, user object, user details, loading status, and subscription information.</w:t>
+      </w:r>
+    </w:p>
+    <w:p>
+      <w:pPr>
+        <w:pStyle w:val="ListParagraph"/>
+        <w:numPr>
+          <w:ilvl w:val="0"/>
+          <w:numId w:val="11"/>
+        </w:numPr>
+      </w:pPr>
+      <w:r>
+        <w:t xml:space="preserve">Finally, the </w:t>
+      </w:r>
+      <w:proofErr w:type="spellStart"/>
+      <w:r>
+        <w:t>MyUserContextProvider</w:t>
+      </w:r>
+      <w:proofErr w:type="spellEnd"/>
+      <w:r>
+        <w:t xml:space="preserve"> component wraps its children with the </w:t>
+      </w:r>
+      <w:proofErr w:type="spellStart"/>
+      <w:r>
+        <w:t>UserContext.Provider</w:t>
+      </w:r>
+      <w:proofErr w:type="spellEnd"/>
+      <w:r>
+        <w:t xml:space="preserve"> component, passing the value object as the context value.</w:t>
+      </w:r>
+    </w:p>
+    <w:p>
+      <w:pPr>
+        <w:pStyle w:val="ListParagraph"/>
+        <w:numPr>
+          <w:ilvl w:val="0"/>
+          <w:numId w:val="11"/>
+        </w:numPr>
+      </w:pPr>
+      <w:proofErr w:type="spellStart"/>
+      <w:r>
+        <w:rPr>
+          <w:b/>
+          <w:bCs/>
+        </w:rPr>
+        <w:t>Promise.allSettled</w:t>
+      </w:r>
+      <w:proofErr w:type="spellEnd"/>
+      <w:r>
+        <w:t xml:space="preserve"> function is used to execute two promises concurrently: </w:t>
+      </w:r>
+      <w:proofErr w:type="spellStart"/>
+      <w:r>
+        <w:t>getUserDetails</w:t>
+      </w:r>
+      <w:proofErr w:type="spellEnd"/>
+      <w:r>
+        <w:t xml:space="preserve">(), </w:t>
+      </w:r>
+      <w:proofErr w:type="spellStart"/>
+      <w:r>
+        <w:t>getSubscription</w:t>
+      </w:r>
+      <w:proofErr w:type="spellEnd"/>
+      <w:r>
+        <w:t xml:space="preserve">(). These promises are responsible for fetching user details and subscription information form a </w:t>
+      </w:r>
+      <w:proofErr w:type="spellStart"/>
+      <w:r>
+        <w:t>supabase</w:t>
+      </w:r>
+      <w:proofErr w:type="spellEnd"/>
+      <w:r>
+        <w:t xml:space="preserve"> database, respectively.</w:t>
+      </w:r>
+    </w:p>
+    <w:p>
+      <w:pPr>
+        <w:pStyle w:val="ListParagraph"/>
+        <w:numPr>
+          <w:ilvl w:val="0"/>
+          <w:numId w:val="11"/>
+        </w:numPr>
+      </w:pPr>
+      <w:r>
+        <w:t>So,</w:t>
+      </w:r>
+      <w:r>
+        <w:t xml:space="preserve"> when the promises are fulfilled then the data of the user and their subscription status is stored in </w:t>
+      </w:r>
+      <w:proofErr w:type="spellStart"/>
+      <w:r>
+        <w:t>userDetailsPromise</w:t>
+      </w:r>
+      <w:proofErr w:type="spellEnd"/>
+      <w:r>
+        <w:t xml:space="preserve"> and </w:t>
+      </w:r>
+      <w:proofErr w:type="spellStart"/>
+      <w:r>
+        <w:t>subscriptionPromise</w:t>
+      </w:r>
+      <w:proofErr w:type="spellEnd"/>
+      <w:r>
+        <w:t xml:space="preserve"> which are then used to update the state variables </w:t>
+      </w:r>
+      <w:proofErr w:type="spellStart"/>
+      <w:r>
+        <w:t>userDetails</w:t>
+      </w:r>
+      <w:proofErr w:type="spellEnd"/>
+      <w:r>
+        <w:t xml:space="preserve"> and subscription.</w:t>
+      </w:r>
+    </w:p>
+    <w:p>
+      <w:pPr>
+        <w:pStyle w:val="ListParagraph"/>
+        <w:numPr>
+          <w:ilvl w:val="0"/>
+          <w:numId w:val="11"/>
+        </w:numPr>
+      </w:pPr>
+      <w:proofErr w:type="spellStart"/>
+      <w:r>
+        <w:rPr>
+          <w:b/>
+          <w:bCs/>
+        </w:rPr>
+        <w:t>Promise</w:t>
+      </w:r>
+      <w:r>
+        <w:t>.</w:t>
+      </w:r>
+      <w:r>
+        <w:rPr>
+          <w:b/>
+          <w:bCs/>
+        </w:rPr>
+        <w:t>allSettled</w:t>
+      </w:r>
+      <w:proofErr w:type="spellEnd"/>
+      <w:r>
+        <w:t xml:space="preserve"> function is used to fetch details and subscription information from a </w:t>
+      </w:r>
+      <w:proofErr w:type="spellStart"/>
+      <w:r>
+        <w:t>Supabase</w:t>
+      </w:r>
+      <w:proofErr w:type="spellEnd"/>
+      <w:r>
+        <w:t xml:space="preserve"> database using promise. It updates the respective state variables with the retrieved data and manages the loading status.</w:t>
+      </w:r>
+    </w:p>
+    <w:p>
+      <w:pPr>
+        <w:pStyle w:val="ListParagraph"/>
+        <w:numPr>
+          <w:ilvl w:val="0"/>
+          <w:numId w:val="11"/>
+        </w:numPr>
+      </w:pPr>
+      <w:r>
+        <w:t xml:space="preserve">Basically, </w:t>
+      </w:r>
+      <w:proofErr w:type="spellStart"/>
+      <w:r>
+        <w:t>MyUserContextProvider</w:t>
+      </w:r>
+      <w:proofErr w:type="spellEnd"/>
+      <w:r>
+        <w:t xml:space="preserve"> is responsible for creating and providing the user context and supplies the user-related data such as ‘access token’, ‘user’, ‘</w:t>
+      </w:r>
+      <w:proofErr w:type="spellStart"/>
+      <w:r>
+        <w:t>userDetails</w:t>
+      </w:r>
+      <w:proofErr w:type="spellEnd"/>
+      <w:r>
+        <w:t>’ etc. to the components that are descendants of the ‘</w:t>
+      </w:r>
+      <w:proofErr w:type="spellStart"/>
+      <w:r>
+        <w:t>UserProvider</w:t>
+      </w:r>
+      <w:proofErr w:type="spellEnd"/>
+      <w:r>
+        <w:t>’ component. These components can consume the user context data using the ‘</w:t>
+      </w:r>
+      <w:proofErr w:type="spellStart"/>
+      <w:r>
+        <w:t>useContext</w:t>
+      </w:r>
+      <w:proofErr w:type="spellEnd"/>
+      <w:r>
+        <w:t>’ hook provided by React.</w:t>
+      </w:r>
+    </w:p>
+    <w:p>
+      <w:pPr>
+        <w:pStyle w:val="Heading1"/>
+      </w:pPr>
+      <w:r>
+        <w:t>providers</w:t>
+      </w:r>
+    </w:p>
+    <w:p>
+      <w:pPr>
+        <w:pStyle w:val="Heading2"/>
+      </w:pPr>
+      <w:r>
+        <w:t>UserProvider</w:t>
+      </w:r>
+    </w:p>
+    <w:p>
+      <w:pPr>
+        <w:pStyle w:val="ListParagraph"/>
+        <w:numPr>
+          <w:ilvl w:val="0"/>
+          <w:numId w:val="9"/>
+        </w:numPr>
+      </w:pPr>
+      <w:proofErr w:type="spellStart"/>
+      <w:r>
+        <w:t>MyUserContext</w:t>
+      </w:r>
+      <w:proofErr w:type="spellEnd"/>
+      <w:r>
+        <w:t xml:space="preserve"> provider is used as a separate component because it helps us isolate the logic and functionality related to managing the user context in one place.</w:t>
+      </w:r>
+    </w:p>
+    <w:p>
+      <w:pPr>
+        <w:pStyle w:val="ListParagraph"/>
+        <w:numPr>
+          <w:ilvl w:val="0"/>
+          <w:numId w:val="9"/>
+        </w:numPr>
+      </w:pPr>
+      <w:proofErr w:type="spellStart"/>
+      <w:r>
+        <w:t>UserProvider</w:t>
+      </w:r>
+      <w:proofErr w:type="spellEnd"/>
+      <w:r>
+        <w:t xml:space="preserve"> component abstracts the details of the ‘</w:t>
+      </w:r>
+      <w:proofErr w:type="spellStart"/>
+      <w:r>
+        <w:t>MyUserContextProvider</w:t>
+      </w:r>
+      <w:proofErr w:type="spellEnd"/>
+      <w:r>
+        <w:t xml:space="preserve">’ implementation which makes the code readable and only exposes a </w:t>
+      </w:r>
+      <w:r>
+        <w:t>higher-level</w:t>
+      </w:r>
+      <w:r>
+        <w:t xml:space="preserve"> interface for utilizing the user context.</w:t>
+      </w:r>
+    </w:p>
+    <w:p>
+      <w:pPr>
+        <w:pStyle w:val="Heading2"/>
+      </w:pPr>
+      <w:r>
+        <w:t>MODalprovider</w:t>
+      </w:r>
+    </w:p>
+    <w:p>
+      <w:pPr>
+        <w:pStyle w:val="ListParagraph"/>
+        <w:numPr>
+          <w:ilvl w:val="0"/>
+          <w:numId w:val="12"/>
+        </w:numPr>
+      </w:pPr>
+      <w:r>
+        <w:t xml:space="preserve">We never want to render a modal if we are in </w:t>
+      </w:r>
+      <w:r>
+        <w:t>server-side</w:t>
+      </w:r>
+      <w:r>
+        <w:t xml:space="preserve"> rendering.</w:t>
+      </w:r>
+    </w:p>
+    <w:p>
+      <w:pPr>
+        <w:pStyle w:val="ListParagraph"/>
+        <w:numPr>
+          <w:ilvl w:val="0"/>
+          <w:numId w:val="12"/>
+        </w:numPr>
+      </w:pPr>
+      <w:proofErr w:type="spellStart"/>
+      <w:r>
+        <w:t>useEffect</w:t>
+      </w:r>
+      <w:proofErr w:type="spellEnd"/>
+      <w:r>
+        <w:t xml:space="preserve"> only runs once because of the empty dependency provided and works like </w:t>
+      </w:r>
+      <w:proofErr w:type="spellStart"/>
+      <w:r>
+        <w:t>componentDidMount</w:t>
+      </w:r>
+      <w:proofErr w:type="spellEnd"/>
+      <w:r>
+        <w:t xml:space="preserve"> in class components.</w:t>
+      </w:r>
+    </w:p>
+    <w:p>
+      <w:pPr>
+        <w:pStyle w:val="ListParagraph"/>
+        <w:numPr>
+          <w:ilvl w:val="0"/>
+          <w:numId w:val="12"/>
+        </w:numPr>
+      </w:pPr>
+      <w:r>
+        <w:t xml:space="preserve">If our apps </w:t>
+      </w:r>
+      <w:r>
+        <w:t>use</w:t>
+      </w:r>
+      <w:r>
+        <w:t xml:space="preserve"> modals or other components (dropdowns, tabs, accordions</w:t>
+      </w:r>
+      <w:r>
+        <w:t xml:space="preserve"> etc.</w:t>
+      </w:r>
+      <w:r>
+        <w:t>) that require interactivity, you may want to ensure that they are rendered and functional only on the client side.</w:t>
       </w:r>
     </w:p>
     <w:sectPr>
@@ -1138,6 +2241,119 @@
     </w:lvl>
   </w:abstractNum>
   <w:abstractNum w:abstractNumId="1" w15:restartNumberingAfterBreak="0">
+    <w:nsid w:val="1CBA343F"/>
+    <w:multiLevelType w:val="hybridMultilevel"/>
+    <w:tmpl w:val="2228B314"/>
+    <w:lvl w:ilvl="0" w:tplc="40090001">
+      <w:start w:val="1"/>
+      <w:numFmt w:val="bullet"/>
+      <w:lvlText w:val=""/>
+      <w:lvlJc w:val="left"/>
+      <w:pPr>
+        <w:ind w:left="720" w:hanging="360"/>
+      </w:pPr>
+      <w:rPr>
+        <w:rFonts w:ascii="Symbol" w:hAnsi="Symbol" w:hint="default"/>
+      </w:rPr>
+    </w:lvl>
+    <w:lvl w:ilvl="1" w:tplc="40090003" w:tentative="1">
+      <w:start w:val="1"/>
+      <w:numFmt w:val="bullet"/>
+      <w:lvlText w:val="o"/>
+      <w:lvlJc w:val="left"/>
+      <w:pPr>
+        <w:ind w:left="1440" w:hanging="360"/>
+      </w:pPr>
+      <w:rPr>
+        <w:rFonts w:ascii="Courier New" w:hAnsi="Courier New" w:cs="Courier New" w:hint="default"/>
+      </w:rPr>
+    </w:lvl>
+    <w:lvl w:ilvl="2" w:tplc="40090005" w:tentative="1">
+      <w:start w:val="1"/>
+      <w:numFmt w:val="bullet"/>
+      <w:lvlText w:val=""/>
+      <w:lvlJc w:val="left"/>
+      <w:pPr>
+        <w:ind w:left="2160" w:hanging="360"/>
+      </w:pPr>
+      <w:rPr>
+        <w:rFonts w:ascii="Wingdings" w:hAnsi="Wingdings" w:hint="default"/>
+      </w:rPr>
+    </w:lvl>
+    <w:lvl w:ilvl="3" w:tplc="40090001" w:tentative="1">
+      <w:start w:val="1"/>
+      <w:numFmt w:val="bullet"/>
+      <w:lvlText w:val=""/>
+      <w:lvlJc w:val="left"/>
+      <w:pPr>
+        <w:ind w:left="2880" w:hanging="360"/>
+      </w:pPr>
+      <w:rPr>
+        <w:rFonts w:ascii="Symbol" w:hAnsi="Symbol" w:hint="default"/>
+      </w:rPr>
+    </w:lvl>
+    <w:lvl w:ilvl="4" w:tplc="40090003" w:tentative="1">
+      <w:start w:val="1"/>
+      <w:numFmt w:val="bullet"/>
+      <w:lvlText w:val="o"/>
+      <w:lvlJc w:val="left"/>
+      <w:pPr>
+        <w:ind w:left="3600" w:hanging="360"/>
+      </w:pPr>
+      <w:rPr>
+        <w:rFonts w:ascii="Courier New" w:hAnsi="Courier New" w:cs="Courier New" w:hint="default"/>
+      </w:rPr>
+    </w:lvl>
+    <w:lvl w:ilvl="5" w:tplc="40090005" w:tentative="1">
+      <w:start w:val="1"/>
+      <w:numFmt w:val="bullet"/>
+      <w:lvlText w:val=""/>
+      <w:lvlJc w:val="left"/>
+      <w:pPr>
+        <w:ind w:left="4320" w:hanging="360"/>
+      </w:pPr>
+      <w:rPr>
+        <w:rFonts w:ascii="Wingdings" w:hAnsi="Wingdings" w:hint="default"/>
+      </w:rPr>
+    </w:lvl>
+    <w:lvl w:ilvl="6" w:tplc="40090001" w:tentative="1">
+      <w:start w:val="1"/>
+      <w:numFmt w:val="bullet"/>
+      <w:lvlText w:val=""/>
+      <w:lvlJc w:val="left"/>
+      <w:pPr>
+        <w:ind w:left="5040" w:hanging="360"/>
+      </w:pPr>
+      <w:rPr>
+        <w:rFonts w:ascii="Symbol" w:hAnsi="Symbol" w:hint="default"/>
+      </w:rPr>
+    </w:lvl>
+    <w:lvl w:ilvl="7" w:tplc="40090003" w:tentative="1">
+      <w:start w:val="1"/>
+      <w:numFmt w:val="bullet"/>
+      <w:lvlText w:val="o"/>
+      <w:lvlJc w:val="left"/>
+      <w:pPr>
+        <w:ind w:left="5760" w:hanging="360"/>
+      </w:pPr>
+      <w:rPr>
+        <w:rFonts w:ascii="Courier New" w:hAnsi="Courier New" w:cs="Courier New" w:hint="default"/>
+      </w:rPr>
+    </w:lvl>
+    <w:lvl w:ilvl="8" w:tplc="40090005" w:tentative="1">
+      <w:start w:val="1"/>
+      <w:numFmt w:val="bullet"/>
+      <w:lvlText w:val=""/>
+      <w:lvlJc w:val="left"/>
+      <w:pPr>
+        <w:ind w:left="6480" w:hanging="360"/>
+      </w:pPr>
+      <w:rPr>
+        <w:rFonts w:ascii="Wingdings" w:hAnsi="Wingdings" w:hint="default"/>
+      </w:rPr>
+    </w:lvl>
+  </w:abstractNum>
+  <w:abstractNum w:abstractNumId="2" w15:restartNumberingAfterBreak="0">
     <w:nsid w:val="218525B9"/>
     <w:multiLevelType w:val="hybridMultilevel"/>
     <w:tmpl w:val="A738BAA4"/>
@@ -1250,7 +2466,96 @@
       </w:rPr>
     </w:lvl>
   </w:abstractNum>
-  <w:abstractNum w:abstractNumId="2" w15:restartNumberingAfterBreak="0">
+  <w:abstractNum w:abstractNumId="3" w15:restartNumberingAfterBreak="0">
+    <w:nsid w:val="23843649"/>
+    <w:multiLevelType w:val="hybridMultilevel"/>
+    <w:tmpl w:val="B53E9CFE"/>
+    <w:lvl w:ilvl="0" w:tplc="40090001">
+      <w:start w:val="1"/>
+      <w:numFmt w:val="bullet"/>
+      <w:lvlText w:val=""/>
+      <w:lvlJc w:val="left"/>
+      <w:pPr>
+        <w:ind w:left="720" w:hanging="360"/>
+      </w:pPr>
+      <w:rPr>
+        <w:rFonts w:ascii="Symbol" w:hAnsi="Symbol" w:hint="default"/>
+      </w:rPr>
+    </w:lvl>
+    <w:lvl w:ilvl="1" w:tplc="40090019">
+      <w:start w:val="1"/>
+      <w:numFmt w:val="lowerLetter"/>
+      <w:lvlText w:val="%2."/>
+      <w:lvlJc w:val="left"/>
+      <w:pPr>
+        <w:ind w:left="1440" w:hanging="360"/>
+      </w:pPr>
+    </w:lvl>
+    <w:lvl w:ilvl="2" w:tplc="4009001B">
+      <w:start w:val="1"/>
+      <w:numFmt w:val="lowerRoman"/>
+      <w:lvlText w:val="%3."/>
+      <w:lvlJc w:val="right"/>
+      <w:pPr>
+        <w:ind w:left="2160" w:hanging="180"/>
+      </w:pPr>
+    </w:lvl>
+    <w:lvl w:ilvl="3" w:tplc="4009000F" w:tentative="1">
+      <w:start w:val="1"/>
+      <w:numFmt w:val="decimal"/>
+      <w:lvlText w:val="%4."/>
+      <w:lvlJc w:val="left"/>
+      <w:pPr>
+        <w:ind w:left="2880" w:hanging="360"/>
+      </w:pPr>
+    </w:lvl>
+    <w:lvl w:ilvl="4" w:tplc="40090019" w:tentative="1">
+      <w:start w:val="1"/>
+      <w:numFmt w:val="lowerLetter"/>
+      <w:lvlText w:val="%5."/>
+      <w:lvlJc w:val="left"/>
+      <w:pPr>
+        <w:ind w:left="3600" w:hanging="360"/>
+      </w:pPr>
+    </w:lvl>
+    <w:lvl w:ilvl="5" w:tplc="4009001B" w:tentative="1">
+      <w:start w:val="1"/>
+      <w:numFmt w:val="lowerRoman"/>
+      <w:lvlText w:val="%6."/>
+      <w:lvlJc w:val="right"/>
+      <w:pPr>
+        <w:ind w:left="4320" w:hanging="180"/>
+      </w:pPr>
+    </w:lvl>
+    <w:lvl w:ilvl="6" w:tplc="4009000F" w:tentative="1">
+      <w:start w:val="1"/>
+      <w:numFmt w:val="decimal"/>
+      <w:lvlText w:val="%7."/>
+      <w:lvlJc w:val="left"/>
+      <w:pPr>
+        <w:ind w:left="5040" w:hanging="360"/>
+      </w:pPr>
+    </w:lvl>
+    <w:lvl w:ilvl="7" w:tplc="40090019" w:tentative="1">
+      <w:start w:val="1"/>
+      <w:numFmt w:val="lowerLetter"/>
+      <w:lvlText w:val="%8."/>
+      <w:lvlJc w:val="left"/>
+      <w:pPr>
+        <w:ind w:left="5760" w:hanging="360"/>
+      </w:pPr>
+    </w:lvl>
+    <w:lvl w:ilvl="8" w:tplc="4009001B" w:tentative="1">
+      <w:start w:val="1"/>
+      <w:numFmt w:val="lowerRoman"/>
+      <w:lvlText w:val="%9."/>
+      <w:lvlJc w:val="right"/>
+      <w:pPr>
+        <w:ind w:left="6480" w:hanging="180"/>
+      </w:pPr>
+    </w:lvl>
+  </w:abstractNum>
+  <w:abstractNum w:abstractNumId="4" w15:restartNumberingAfterBreak="0">
     <w:nsid w:val="44F0796D"/>
     <w:multiLevelType w:val="hybridMultilevel"/>
     <w:tmpl w:val="273A2D30"/>
@@ -1363,7 +2668,7 @@
       </w:rPr>
     </w:lvl>
   </w:abstractNum>
-  <w:abstractNum w:abstractNumId="3" w15:restartNumberingAfterBreak="0">
+  <w:abstractNum w:abstractNumId="5" w15:restartNumberingAfterBreak="0">
     <w:nsid w:val="47A426FC"/>
     <w:multiLevelType w:val="hybridMultilevel"/>
     <w:tmpl w:val="A2AAF770"/>
@@ -1476,7 +2781,233 @@
       </w:rPr>
     </w:lvl>
   </w:abstractNum>
-  <w:abstractNum w:abstractNumId="4" w15:restartNumberingAfterBreak="0">
+  <w:abstractNum w:abstractNumId="6" w15:restartNumberingAfterBreak="0">
+    <w:nsid w:val="485360D4"/>
+    <w:multiLevelType w:val="hybridMultilevel"/>
+    <w:tmpl w:val="C1B6FA0C"/>
+    <w:lvl w:ilvl="0" w:tplc="40090001">
+      <w:start w:val="1"/>
+      <w:numFmt w:val="bullet"/>
+      <w:lvlText w:val=""/>
+      <w:lvlJc w:val="left"/>
+      <w:pPr>
+        <w:ind w:left="720" w:hanging="360"/>
+      </w:pPr>
+      <w:rPr>
+        <w:rFonts w:ascii="Symbol" w:hAnsi="Symbol" w:hint="default"/>
+      </w:rPr>
+    </w:lvl>
+    <w:lvl w:ilvl="1" w:tplc="40090003" w:tentative="1">
+      <w:start w:val="1"/>
+      <w:numFmt w:val="bullet"/>
+      <w:lvlText w:val="o"/>
+      <w:lvlJc w:val="left"/>
+      <w:pPr>
+        <w:ind w:left="1440" w:hanging="360"/>
+      </w:pPr>
+      <w:rPr>
+        <w:rFonts w:ascii="Courier New" w:hAnsi="Courier New" w:cs="Courier New" w:hint="default"/>
+      </w:rPr>
+    </w:lvl>
+    <w:lvl w:ilvl="2" w:tplc="40090005" w:tentative="1">
+      <w:start w:val="1"/>
+      <w:numFmt w:val="bullet"/>
+      <w:lvlText w:val=""/>
+      <w:lvlJc w:val="left"/>
+      <w:pPr>
+        <w:ind w:left="2160" w:hanging="360"/>
+      </w:pPr>
+      <w:rPr>
+        <w:rFonts w:ascii="Wingdings" w:hAnsi="Wingdings" w:hint="default"/>
+      </w:rPr>
+    </w:lvl>
+    <w:lvl w:ilvl="3" w:tplc="40090001" w:tentative="1">
+      <w:start w:val="1"/>
+      <w:numFmt w:val="bullet"/>
+      <w:lvlText w:val=""/>
+      <w:lvlJc w:val="left"/>
+      <w:pPr>
+        <w:ind w:left="2880" w:hanging="360"/>
+      </w:pPr>
+      <w:rPr>
+        <w:rFonts w:ascii="Symbol" w:hAnsi="Symbol" w:hint="default"/>
+      </w:rPr>
+    </w:lvl>
+    <w:lvl w:ilvl="4" w:tplc="40090003" w:tentative="1">
+      <w:start w:val="1"/>
+      <w:numFmt w:val="bullet"/>
+      <w:lvlText w:val="o"/>
+      <w:lvlJc w:val="left"/>
+      <w:pPr>
+        <w:ind w:left="3600" w:hanging="360"/>
+      </w:pPr>
+      <w:rPr>
+        <w:rFonts w:ascii="Courier New" w:hAnsi="Courier New" w:cs="Courier New" w:hint="default"/>
+      </w:rPr>
+    </w:lvl>
+    <w:lvl w:ilvl="5" w:tplc="40090005" w:tentative="1">
+      <w:start w:val="1"/>
+      <w:numFmt w:val="bullet"/>
+      <w:lvlText w:val=""/>
+      <w:lvlJc w:val="left"/>
+      <w:pPr>
+        <w:ind w:left="4320" w:hanging="360"/>
+      </w:pPr>
+      <w:rPr>
+        <w:rFonts w:ascii="Wingdings" w:hAnsi="Wingdings" w:hint="default"/>
+      </w:rPr>
+    </w:lvl>
+    <w:lvl w:ilvl="6" w:tplc="40090001" w:tentative="1">
+      <w:start w:val="1"/>
+      <w:numFmt w:val="bullet"/>
+      <w:lvlText w:val=""/>
+      <w:lvlJc w:val="left"/>
+      <w:pPr>
+        <w:ind w:left="5040" w:hanging="360"/>
+      </w:pPr>
+      <w:rPr>
+        <w:rFonts w:ascii="Symbol" w:hAnsi="Symbol" w:hint="default"/>
+      </w:rPr>
+    </w:lvl>
+    <w:lvl w:ilvl="7" w:tplc="40090003" w:tentative="1">
+      <w:start w:val="1"/>
+      <w:numFmt w:val="bullet"/>
+      <w:lvlText w:val="o"/>
+      <w:lvlJc w:val="left"/>
+      <w:pPr>
+        <w:ind w:left="5760" w:hanging="360"/>
+      </w:pPr>
+      <w:rPr>
+        <w:rFonts w:ascii="Courier New" w:hAnsi="Courier New" w:cs="Courier New" w:hint="default"/>
+      </w:rPr>
+    </w:lvl>
+    <w:lvl w:ilvl="8" w:tplc="40090005" w:tentative="1">
+      <w:start w:val="1"/>
+      <w:numFmt w:val="bullet"/>
+      <w:lvlText w:val=""/>
+      <w:lvlJc w:val="left"/>
+      <w:pPr>
+        <w:ind w:left="6480" w:hanging="360"/>
+      </w:pPr>
+      <w:rPr>
+        <w:rFonts w:ascii="Wingdings" w:hAnsi="Wingdings" w:hint="default"/>
+      </w:rPr>
+    </w:lvl>
+  </w:abstractNum>
+  <w:abstractNum w:abstractNumId="7" w15:restartNumberingAfterBreak="0">
+    <w:nsid w:val="4F023FED"/>
+    <w:multiLevelType w:val="hybridMultilevel"/>
+    <w:tmpl w:val="7E90F254"/>
+    <w:lvl w:ilvl="0" w:tplc="40090001">
+      <w:start w:val="1"/>
+      <w:numFmt w:val="bullet"/>
+      <w:lvlText w:val=""/>
+      <w:lvlJc w:val="left"/>
+      <w:pPr>
+        <w:ind w:left="720" w:hanging="360"/>
+      </w:pPr>
+      <w:rPr>
+        <w:rFonts w:ascii="Symbol" w:hAnsi="Symbol" w:hint="default"/>
+      </w:rPr>
+    </w:lvl>
+    <w:lvl w:ilvl="1" w:tplc="40090003" w:tentative="1">
+      <w:start w:val="1"/>
+      <w:numFmt w:val="bullet"/>
+      <w:lvlText w:val="o"/>
+      <w:lvlJc w:val="left"/>
+      <w:pPr>
+        <w:ind w:left="1440" w:hanging="360"/>
+      </w:pPr>
+      <w:rPr>
+        <w:rFonts w:ascii="Courier New" w:hAnsi="Courier New" w:cs="Courier New" w:hint="default"/>
+      </w:rPr>
+    </w:lvl>
+    <w:lvl w:ilvl="2" w:tplc="40090005" w:tentative="1">
+      <w:start w:val="1"/>
+      <w:numFmt w:val="bullet"/>
+      <w:lvlText w:val=""/>
+      <w:lvlJc w:val="left"/>
+      <w:pPr>
+        <w:ind w:left="2160" w:hanging="360"/>
+      </w:pPr>
+      <w:rPr>
+        <w:rFonts w:ascii="Wingdings" w:hAnsi="Wingdings" w:hint="default"/>
+      </w:rPr>
+    </w:lvl>
+    <w:lvl w:ilvl="3" w:tplc="40090001" w:tentative="1">
+      <w:start w:val="1"/>
+      <w:numFmt w:val="bullet"/>
+      <w:lvlText w:val=""/>
+      <w:lvlJc w:val="left"/>
+      <w:pPr>
+        <w:ind w:left="2880" w:hanging="360"/>
+      </w:pPr>
+      <w:rPr>
+        <w:rFonts w:ascii="Symbol" w:hAnsi="Symbol" w:hint="default"/>
+      </w:rPr>
+    </w:lvl>
+    <w:lvl w:ilvl="4" w:tplc="40090003" w:tentative="1">
+      <w:start w:val="1"/>
+      <w:numFmt w:val="bullet"/>
+      <w:lvlText w:val="o"/>
+      <w:lvlJc w:val="left"/>
+      <w:pPr>
+        <w:ind w:left="3600" w:hanging="360"/>
+      </w:pPr>
+      <w:rPr>
+        <w:rFonts w:ascii="Courier New" w:hAnsi="Courier New" w:cs="Courier New" w:hint="default"/>
+      </w:rPr>
+    </w:lvl>
+    <w:lvl w:ilvl="5" w:tplc="40090005" w:tentative="1">
+      <w:start w:val="1"/>
+      <w:numFmt w:val="bullet"/>
+      <w:lvlText w:val=""/>
+      <w:lvlJc w:val="left"/>
+      <w:pPr>
+        <w:ind w:left="4320" w:hanging="360"/>
+      </w:pPr>
+      <w:rPr>
+        <w:rFonts w:ascii="Wingdings" w:hAnsi="Wingdings" w:hint="default"/>
+      </w:rPr>
+    </w:lvl>
+    <w:lvl w:ilvl="6" w:tplc="40090001" w:tentative="1">
+      <w:start w:val="1"/>
+      <w:numFmt w:val="bullet"/>
+      <w:lvlText w:val=""/>
+      <w:lvlJc w:val="left"/>
+      <w:pPr>
+        <w:ind w:left="5040" w:hanging="360"/>
+      </w:pPr>
+      <w:rPr>
+        <w:rFonts w:ascii="Symbol" w:hAnsi="Symbol" w:hint="default"/>
+      </w:rPr>
+    </w:lvl>
+    <w:lvl w:ilvl="7" w:tplc="40090003" w:tentative="1">
+      <w:start w:val="1"/>
+      <w:numFmt w:val="bullet"/>
+      <w:lvlText w:val="o"/>
+      <w:lvlJc w:val="left"/>
+      <w:pPr>
+        <w:ind w:left="5760" w:hanging="360"/>
+      </w:pPr>
+      <w:rPr>
+        <w:rFonts w:ascii="Courier New" w:hAnsi="Courier New" w:cs="Courier New" w:hint="default"/>
+      </w:rPr>
+    </w:lvl>
+    <w:lvl w:ilvl="8" w:tplc="40090005" w:tentative="1">
+      <w:start w:val="1"/>
+      <w:numFmt w:val="bullet"/>
+      <w:lvlText w:val=""/>
+      <w:lvlJc w:val="left"/>
+      <w:pPr>
+        <w:ind w:left="6480" w:hanging="360"/>
+      </w:pPr>
+      <w:rPr>
+        <w:rFonts w:ascii="Wingdings" w:hAnsi="Wingdings" w:hint="default"/>
+      </w:rPr>
+    </w:lvl>
+  </w:abstractNum>
+  <w:abstractNum w:abstractNumId="8" w15:restartNumberingAfterBreak="0">
     <w:nsid w:val="546437B9"/>
     <w:multiLevelType w:val="hybridMultilevel"/>
     <w:tmpl w:val="F2B0D80C"/>
@@ -1589,7 +3120,7 @@
       </w:rPr>
     </w:lvl>
   </w:abstractNum>
-  <w:abstractNum w:abstractNumId="5" w15:restartNumberingAfterBreak="0">
+  <w:abstractNum w:abstractNumId="9" w15:restartNumberingAfterBreak="0">
     <w:nsid w:val="61583A97"/>
     <w:multiLevelType w:val="hybridMultilevel"/>
     <w:tmpl w:val="E63C4490"/>
@@ -1702,7 +3233,7 @@
       </w:rPr>
     </w:lvl>
   </w:abstractNum>
-  <w:abstractNum w:abstractNumId="6" w15:restartNumberingAfterBreak="0">
+  <w:abstractNum w:abstractNumId="10" w15:restartNumberingAfterBreak="0">
     <w:nsid w:val="68461701"/>
     <w:multiLevelType w:val="hybridMultilevel"/>
     <w:tmpl w:val="AE883B44"/>
@@ -1815,7 +3346,7 @@
       </w:rPr>
     </w:lvl>
   </w:abstractNum>
-  <w:abstractNum w:abstractNumId="7" w15:restartNumberingAfterBreak="0">
+  <w:abstractNum w:abstractNumId="11" w15:restartNumberingAfterBreak="0">
     <w:nsid w:val="79CD113F"/>
     <w:multiLevelType w:val="hybridMultilevel"/>
     <w:tmpl w:val="8196E62E"/>
@@ -1929,28 +3460,40 @@
     </w:lvl>
   </w:abstractNum>
   <w:num w:numId="1" w16cid:durableId="1971475854">
-    <w:abstractNumId w:val="6"/>
+    <w:abstractNumId w:val="10"/>
   </w:num>
   <w:num w:numId="2" w16cid:durableId="1092050042">
-    <w:abstractNumId w:val="7"/>
+    <w:abstractNumId w:val="11"/>
   </w:num>
   <w:num w:numId="3" w16cid:durableId="12850744">
     <w:abstractNumId w:val="0"/>
   </w:num>
   <w:num w:numId="4" w16cid:durableId="1637026637">
+    <w:abstractNumId w:val="4"/>
+  </w:num>
+  <w:num w:numId="5" w16cid:durableId="1920286531">
     <w:abstractNumId w:val="2"/>
   </w:num>
-  <w:num w:numId="5" w16cid:durableId="1920286531">
-    <w:abstractNumId w:val="1"/>
+  <w:num w:numId="6" w16cid:durableId="1613592935">
+    <w:abstractNumId w:val="5"/>
   </w:num>
-  <w:num w:numId="6" w16cid:durableId="1613592935">
+  <w:num w:numId="7" w16cid:durableId="182787225">
+    <w:abstractNumId w:val="9"/>
+  </w:num>
+  <w:num w:numId="8" w16cid:durableId="76481451">
+    <w:abstractNumId w:val="8"/>
+  </w:num>
+  <w:num w:numId="9" w16cid:durableId="506289453">
+    <w:abstractNumId w:val="7"/>
+  </w:num>
+  <w:num w:numId="10" w16cid:durableId="836991983">
+    <w:abstractNumId w:val="6"/>
+  </w:num>
+  <w:num w:numId="11" w16cid:durableId="582496296">
     <w:abstractNumId w:val="3"/>
   </w:num>
-  <w:num w:numId="7" w16cid:durableId="182787225">
-    <w:abstractNumId w:val="5"/>
-  </w:num>
-  <w:num w:numId="8" w16cid:durableId="76481451">
-    <w:abstractNumId w:val="4"/>
+  <w:num w:numId="12" w16cid:durableId="1998728298">
+    <w:abstractNumId w:val="1"/>
   </w:num>
 </w:numbering>
 </file>

</xml_diff>

<commit_message>
Register, Login, Logout Functions
</commit_message>
<xml_diff>
--- a/Note Course.docx
+++ b/Note Course.docx
@@ -67,11 +67,19 @@
         </w:numPr>
       </w:pPr>
       <w:r>
-        <w:t>We created .</w:t>
-      </w:r>
-      <w:proofErr w:type="spellStart"/>
-      <w:r>
-        <w:t>env.local</w:t>
+        <w:t xml:space="preserve">We </w:t>
+      </w:r>
+      <w:proofErr w:type="gramStart"/>
+      <w:r>
+        <w:t>created .</w:t>
+      </w:r>
+      <w:proofErr w:type="spellStart"/>
+      <w:r>
+        <w:t>env</w:t>
+      </w:r>
+      <w:proofErr w:type="gramEnd"/>
+      <w:r>
+        <w:t>.local</w:t>
       </w:r>
       <w:proofErr w:type="spellEnd"/>
       <w:r>
@@ -267,6 +275,26 @@
     </w:p>
     <w:p>
       <w:pPr>
+        <w:pStyle w:val="ListParagraph"/>
+        <w:numPr>
+          <w:ilvl w:val="0"/>
+          <w:numId w:val="6"/>
+        </w:numPr>
+      </w:pPr>
+      <w:r>
+        <w:t xml:space="preserve">Created a controller which is used to trigger the custom hook </w:t>
+      </w:r>
+      <w:proofErr w:type="spellStart"/>
+      <w:r>
+        <w:t>useAuthModal</w:t>
+      </w:r>
+      <w:proofErr w:type="spellEnd"/>
+      <w:r>
+        <w:t xml:space="preserve"> and opening of the modal. </w:t>
+      </w:r>
+    </w:p>
+    <w:p>
+      <w:pPr>
         <w:pStyle w:val="Heading1"/>
       </w:pPr>
       <w:r>
@@ -287,8 +315,13 @@
       </w:r>
       <w:proofErr w:type="spellEnd"/>
       <w:r>
-        <w:t xml:space="preserve"> install react-icons</w:t>
-      </w:r>
+        <w:t xml:space="preserve"> install react-</w:t>
+      </w:r>
+      <w:proofErr w:type="gramStart"/>
+      <w:r>
+        <w:t>icons</w:t>
+      </w:r>
+      <w:proofErr w:type="gramEnd"/>
     </w:p>
     <w:p>
       <w:pPr>
@@ -304,8 +337,13 @@
       </w:r>
       <w:proofErr w:type="spellEnd"/>
       <w:r>
-        <w:t xml:space="preserve"> install tailwind-merge</w:t>
-      </w:r>
+        <w:t xml:space="preserve"> install tailwind-</w:t>
+      </w:r>
+      <w:proofErr w:type="gramStart"/>
+      <w:r>
+        <w:t>merge</w:t>
+      </w:r>
+      <w:proofErr w:type="gramEnd"/>
     </w:p>
     <w:p>
       <w:pPr>
@@ -359,6 +397,72 @@
       <w:r>
         <w:t xml:space="preserve"> login</w:t>
       </w:r>
+    </w:p>
+    <w:p>
+      <w:pPr>
+        <w:pStyle w:val="ListParagraph"/>
+        <w:numPr>
+          <w:ilvl w:val="0"/>
+          <w:numId w:val="4"/>
+        </w:numPr>
+      </w:pPr>
+      <w:proofErr w:type="spellStart"/>
+      <w:r>
+        <w:t>npm</w:t>
+      </w:r>
+      <w:proofErr w:type="spellEnd"/>
+      <w:r>
+        <w:t xml:space="preserve"> I @radix-ui/react-</w:t>
+      </w:r>
+      <w:proofErr w:type="gramStart"/>
+      <w:r>
+        <w:t>dialog</w:t>
+      </w:r>
+      <w:proofErr w:type="gramEnd"/>
+    </w:p>
+    <w:p>
+      <w:pPr>
+        <w:pStyle w:val="ListParagraph"/>
+        <w:numPr>
+          <w:ilvl w:val="0"/>
+          <w:numId w:val="4"/>
+        </w:numPr>
+      </w:pPr>
+      <w:proofErr w:type="spellStart"/>
+      <w:r>
+        <w:t>npm</w:t>
+      </w:r>
+      <w:proofErr w:type="spellEnd"/>
+      <w:r>
+        <w:t xml:space="preserve"> install @supabase/auth-ui-</w:t>
+      </w:r>
+      <w:proofErr w:type="gramStart"/>
+      <w:r>
+        <w:t>react</w:t>
+      </w:r>
+      <w:proofErr w:type="gramEnd"/>
+    </w:p>
+    <w:p>
+      <w:pPr>
+        <w:pStyle w:val="ListParagraph"/>
+        <w:numPr>
+          <w:ilvl w:val="0"/>
+          <w:numId w:val="4"/>
+        </w:numPr>
+      </w:pPr>
+      <w:proofErr w:type="spellStart"/>
+      <w:r>
+        <w:t>npm</w:t>
+      </w:r>
+      <w:proofErr w:type="spellEnd"/>
+      <w:r>
+        <w:t xml:space="preserve"> install @supabase/auth-ui-</w:t>
+      </w:r>
+      <w:proofErr w:type="gramStart"/>
+      <w:r>
+        <w:t>shared</w:t>
+      </w:r>
+      <w:proofErr w:type="gramEnd"/>
     </w:p>
     <w:p>
       <w:pPr>
@@ -634,6 +738,7 @@
         <w:ind w:left="1440"/>
       </w:pPr>
       <w:r>
+        <w:lastRenderedPageBreak/>
         <w:t xml:space="preserve">                              </w:t>
       </w:r>
       <w:r>
@@ -694,9 +799,9 @@
         </w:numPr>
       </w:pPr>
       <w:r>
-        <w:lastRenderedPageBreak/>
         <w:t>“</w:t>
       </w:r>
+      <w:proofErr w:type="gramStart"/>
       <w:r>
         <w:rPr>
           <w:b/>
@@ -704,6 +809,7 @@
         </w:rPr>
         <w:t>interface</w:t>
       </w:r>
+      <w:proofErr w:type="gramEnd"/>
       <w:r>
         <w:t xml:space="preserve"> </w:t>
       </w:r>
@@ -720,7 +826,15 @@
         <w:t>” basically is type checking mechanism.</w:t>
       </w:r>
       <w:r>
-        <w:t xml:space="preserve"> In TypeScript, interfaces are used to describe the structure of objects or classes. They define a set of properties and their types that an object must have in order to be considered compatible with the interface.</w:t>
+        <w:t xml:space="preserve"> In TypeScript, interfaces are used to describe the structure of objects or classes. They define a set of properties and their types that an object must have </w:t>
+      </w:r>
+      <w:proofErr w:type="gramStart"/>
+      <w:r>
+        <w:t>in order to</w:t>
+      </w:r>
+      <w:proofErr w:type="gramEnd"/>
+      <w:r>
+        <w:t xml:space="preserve"> be considered compatible with the interface.</w:t>
       </w:r>
     </w:p>
     <w:p>
@@ -947,8 +1061,17 @@
           <w:b/>
           <w:bCs/>
         </w:rPr>
-        <w:t>“use</w:t>
-      </w:r>
+        <w:t>“</w:t>
+      </w:r>
+      <w:proofErr w:type="gramStart"/>
+      <w:r>
+        <w:rPr>
+          <w:b/>
+          <w:bCs/>
+        </w:rPr>
+        <w:t>use</w:t>
+      </w:r>
+      <w:proofErr w:type="gramEnd"/>
       <w:r>
         <w:rPr>
           <w:b/>
@@ -976,7 +1099,15 @@
         <w:t>client” where we need to use react hooks.</w:t>
       </w:r>
       <w:r>
-        <w:t xml:space="preserve"> The files using “use-client” are considered to be </w:t>
+        <w:t xml:space="preserve"> The files using “use-client” </w:t>
+      </w:r>
+      <w:proofErr w:type="gramStart"/>
+      <w:r>
+        <w:t>are considered to be</w:t>
+      </w:r>
+      <w:proofErr w:type="gramEnd"/>
+      <w:r>
+        <w:t xml:space="preserve"> </w:t>
       </w:r>
       <w:r>
         <w:t>client-side</w:t>
@@ -1030,7 +1161,15 @@
         </w:numPr>
       </w:pPr>
       <w:r>
-        <w:t xml:space="preserve">Since the dependency array is empty, “[ ]”, the routes are only computed once and are reused in the subsequent renders optimizing performance. </w:t>
+        <w:t>Since the dependency array is empty, “</w:t>
+      </w:r>
+      <w:proofErr w:type="gramStart"/>
+      <w:r>
+        <w:t>[ ]</w:t>
+      </w:r>
+      <w:proofErr w:type="gramEnd"/>
+      <w:r>
+        <w:t xml:space="preserve">”, the routes are only computed once and are reused in the subsequent renders optimizing performance. </w:t>
       </w:r>
     </w:p>
     <w:p>
@@ -1082,6 +1221,7 @@
         </w:numPr>
       </w:pPr>
       <w:r>
+        <w:lastRenderedPageBreak/>
         <w:t>‘</w:t>
       </w:r>
       <w:proofErr w:type="spellStart"/>
@@ -1130,11 +1270,19 @@
         </w:numPr>
       </w:pPr>
       <w:r>
-        <w:t>We created .</w:t>
-      </w:r>
-      <w:proofErr w:type="spellStart"/>
-      <w:r>
-        <w:t>env.local</w:t>
+        <w:t xml:space="preserve">We </w:t>
+      </w:r>
+      <w:proofErr w:type="gramStart"/>
+      <w:r>
+        <w:t>created .</w:t>
+      </w:r>
+      <w:proofErr w:type="spellStart"/>
+      <w:r>
+        <w:t>env</w:t>
+      </w:r>
+      <w:proofErr w:type="gramEnd"/>
+      <w:r>
+        <w:t>.local</w:t>
       </w:r>
       <w:proofErr w:type="spellEnd"/>
       <w:r>
@@ -1158,7 +1306,6 @@
         </w:numPr>
       </w:pPr>
       <w:r>
-        <w:lastRenderedPageBreak/>
         <w:t xml:space="preserve">Made environment variables that store </w:t>
       </w:r>
       <w:proofErr w:type="spellStart"/>
@@ -1265,7 +1412,15 @@
         </w:numPr>
       </w:pPr>
       <w:r>
-        <w:t>There are row level securities that ensure that only the user can view, update, delete their data and no one else. This is done with the help of auth.id().</w:t>
+        <w:t xml:space="preserve">There are row level securities that ensure that only the user can view, update, delete their data and no one else. This is done with the help of </w:t>
+      </w:r>
+      <w:proofErr w:type="gramStart"/>
+      <w:r>
+        <w:t>auth.id(</w:t>
+      </w:r>
+      <w:proofErr w:type="gramEnd"/>
+      <w:r>
+        <w:t>).</w:t>
       </w:r>
     </w:p>
     <w:p>
@@ -1606,6 +1761,7 @@
         </w:numPr>
       </w:pPr>
       <w:r>
+        <w:lastRenderedPageBreak/>
         <w:t xml:space="preserve">Provider Component wraps the React Component Tree and makes </w:t>
       </w:r>
       <w:proofErr w:type="spellStart"/>
@@ -1675,7 +1831,6 @@
       </w:pPr>
       <w:proofErr w:type="spellStart"/>
       <w:r>
-        <w:lastRenderedPageBreak/>
         <w:t>MyUserContextProvider</w:t>
       </w:r>
       <w:proofErr w:type="spellEnd"/>
@@ -1760,7 +1915,15 @@
       </w:r>
       <w:proofErr w:type="spellEnd"/>
       <w:r>
-        <w:t xml:space="preserve"> hook is used to handle the side effects when the user or loading status changes. It triggers the fetching of user details and subscription if a user exists and the necessary data is not already loaded. If the user is not logged in, it resets the user details and subscription data.</w:t>
+        <w:t xml:space="preserve"> hook is used to handle the side effects when the user or loading status changes. It triggers the fetching of user details and subscription if a user </w:t>
+      </w:r>
+      <w:proofErr w:type="gramStart"/>
+      <w:r>
+        <w:t>exists</w:t>
+      </w:r>
+      <w:proofErr w:type="gramEnd"/>
+      <w:r>
+        <w:t xml:space="preserve"> and the necessary data is not already loaded. If the user is not logged in, it resets the user details and subscription data.</w:t>
       </w:r>
     </w:p>
     <w:p>
@@ -1824,12 +1987,17 @@
         <w:t xml:space="preserve"> function is used to execute two promises concurrently: </w:t>
       </w:r>
       <w:proofErr w:type="spellStart"/>
+      <w:proofErr w:type="gramStart"/>
       <w:r>
         <w:t>getUserDetails</w:t>
       </w:r>
       <w:proofErr w:type="spellEnd"/>
       <w:r>
-        <w:t xml:space="preserve">(), </w:t>
+        <w:t>(</w:t>
+      </w:r>
+      <w:proofErr w:type="gramEnd"/>
+      <w:r>
+        <w:t xml:space="preserve">), </w:t>
       </w:r>
       <w:proofErr w:type="spellStart"/>
       <w:r>
@@ -2094,6 +2262,7 @@
         </w:numPr>
       </w:pPr>
       <w:r>
+        <w:lastRenderedPageBreak/>
         <w:t xml:space="preserve">If our apps </w:t>
       </w:r>
       <w:r>
@@ -2108,6 +2277,161 @@
       <w:r>
         <w:t>) that require interactivity, you may want to ensure that they are rendered and functional only on the client side.</w:t>
       </w:r>
+    </w:p>
+    <w:p>
+      <w:pPr>
+        <w:pStyle w:val="Heading1"/>
+      </w:pPr>
+      <w:r>
+        <w:t>Modal component</w:t>
+      </w:r>
+    </w:p>
+    <w:p>
+      <w:pPr>
+        <w:pStyle w:val="ListParagraph"/>
+        <w:numPr>
+          <w:ilvl w:val="0"/>
+          <w:numId w:val="13"/>
+        </w:numPr>
+      </w:pPr>
+      <w:r>
+        <w:t>Modal created using Radix.</w:t>
+      </w:r>
+    </w:p>
+    <w:p>
+      <w:pPr>
+        <w:pStyle w:val="ListParagraph"/>
+        <w:numPr>
+          <w:ilvl w:val="0"/>
+          <w:numId w:val="13"/>
+        </w:numPr>
+      </w:pPr>
+      <w:r>
+        <w:t>Created a controller which is used to trigger the</w:t>
+      </w:r>
+      <w:r>
+        <w:t xml:space="preserve"> </w:t>
+      </w:r>
+      <w:r>
+        <w:t xml:space="preserve">custom hook </w:t>
+      </w:r>
+      <w:proofErr w:type="spellStart"/>
+      <w:r>
+        <w:t>useAuthModal</w:t>
+      </w:r>
+      <w:proofErr w:type="spellEnd"/>
+      <w:r>
+        <w:t xml:space="preserve"> and</w:t>
+      </w:r>
+      <w:r>
+        <w:t xml:space="preserve"> opening of the modal. </w:t>
+      </w:r>
+    </w:p>
+    <w:p>
+      <w:pPr>
+        <w:pStyle w:val="ListParagraph"/>
+        <w:numPr>
+          <w:ilvl w:val="0"/>
+          <w:numId w:val="13"/>
+        </w:numPr>
+      </w:pPr>
+      <w:proofErr w:type="spellStart"/>
+      <w:r>
+        <w:t>useAuthModal</w:t>
+      </w:r>
+      <w:proofErr w:type="spellEnd"/>
+      <w:r>
+        <w:t xml:space="preserve"> is a custom hook that uses create from </w:t>
+      </w:r>
+      <w:proofErr w:type="spellStart"/>
+      <w:r>
+        <w:t>Zustand</w:t>
+      </w:r>
+      <w:proofErr w:type="spellEnd"/>
+      <w:r>
+        <w:t xml:space="preserve"> library used to create custom store with state management capabilities.</w:t>
+      </w:r>
+    </w:p>
+    <w:p>
+      <w:pPr>
+        <w:pStyle w:val="ListParagraph"/>
+        <w:numPr>
+          <w:ilvl w:val="0"/>
+          <w:numId w:val="13"/>
+        </w:numPr>
+      </w:pPr>
+      <w:r>
+        <w:t xml:space="preserve">Created a component called </w:t>
+      </w:r>
+      <w:proofErr w:type="spellStart"/>
+      <w:r>
+        <w:t>AuthModal</w:t>
+      </w:r>
+      <w:proofErr w:type="spellEnd"/>
+      <w:r>
+        <w:t xml:space="preserve"> where we directly implemented login and register functionalities using </w:t>
+      </w:r>
+      <w:proofErr w:type="spellStart"/>
+      <w:r>
+        <w:t>supabase’s</w:t>
+      </w:r>
+      <w:proofErr w:type="spellEnd"/>
+      <w:r>
+        <w:t xml:space="preserve"> providers and </w:t>
+      </w:r>
+      <w:proofErr w:type="spellStart"/>
+      <w:r>
+        <w:t>magiclink</w:t>
+      </w:r>
+      <w:proofErr w:type="spellEnd"/>
+      <w:r>
+        <w:t>.</w:t>
+      </w:r>
+    </w:p>
+    <w:p>
+      <w:pPr>
+        <w:pStyle w:val="ListParagraph"/>
+        <w:numPr>
+          <w:ilvl w:val="0"/>
+          <w:numId w:val="13"/>
+        </w:numPr>
+      </w:pPr>
+      <w:r>
+        <w:t xml:space="preserve">Using the </w:t>
+      </w:r>
+      <w:proofErr w:type="spellStart"/>
+      <w:r>
+        <w:t>useAuthmodal</w:t>
+      </w:r>
+      <w:proofErr w:type="spellEnd"/>
+      <w:r>
+        <w:t xml:space="preserve"> and Modal, </w:t>
+      </w:r>
+      <w:proofErr w:type="spellStart"/>
+      <w:r>
+        <w:t>AuthModal</w:t>
+      </w:r>
+      <w:proofErr w:type="spellEnd"/>
+      <w:r>
+        <w:t xml:space="preserve"> allows us to register and login to the application and user is directly recorded in the </w:t>
+      </w:r>
+      <w:proofErr w:type="spellStart"/>
+      <w:r>
+        <w:t>Supabase’s</w:t>
+      </w:r>
+      <w:proofErr w:type="spellEnd"/>
+      <w:r>
+        <w:t xml:space="preserve"> database.</w:t>
+      </w:r>
+    </w:p>
+    <w:p>
+      <w:pPr>
+        <w:pStyle w:val="ListParagraph"/>
+        <w:numPr>
+          <w:ilvl w:val="0"/>
+          <w:numId w:val="13"/>
+        </w:numPr>
+      </w:pPr>
     </w:p>
     <w:sectPr>
       <w:pgSz w:w="11906" w:h="16838"/>
@@ -2556,6 +2880,119 @@
     </w:lvl>
   </w:abstractNum>
   <w:abstractNum w:abstractNumId="4" w15:restartNumberingAfterBreak="0">
+    <w:nsid w:val="445371F0"/>
+    <w:multiLevelType w:val="hybridMultilevel"/>
+    <w:tmpl w:val="9AAAE022"/>
+    <w:lvl w:ilvl="0" w:tplc="40090001">
+      <w:start w:val="1"/>
+      <w:numFmt w:val="bullet"/>
+      <w:lvlText w:val=""/>
+      <w:lvlJc w:val="left"/>
+      <w:pPr>
+        <w:ind w:left="720" w:hanging="360"/>
+      </w:pPr>
+      <w:rPr>
+        <w:rFonts w:ascii="Symbol" w:hAnsi="Symbol" w:hint="default"/>
+      </w:rPr>
+    </w:lvl>
+    <w:lvl w:ilvl="1" w:tplc="40090003" w:tentative="1">
+      <w:start w:val="1"/>
+      <w:numFmt w:val="bullet"/>
+      <w:lvlText w:val="o"/>
+      <w:lvlJc w:val="left"/>
+      <w:pPr>
+        <w:ind w:left="1440" w:hanging="360"/>
+      </w:pPr>
+      <w:rPr>
+        <w:rFonts w:ascii="Courier New" w:hAnsi="Courier New" w:cs="Courier New" w:hint="default"/>
+      </w:rPr>
+    </w:lvl>
+    <w:lvl w:ilvl="2" w:tplc="40090005" w:tentative="1">
+      <w:start w:val="1"/>
+      <w:numFmt w:val="bullet"/>
+      <w:lvlText w:val=""/>
+      <w:lvlJc w:val="left"/>
+      <w:pPr>
+        <w:ind w:left="2160" w:hanging="360"/>
+      </w:pPr>
+      <w:rPr>
+        <w:rFonts w:ascii="Wingdings" w:hAnsi="Wingdings" w:hint="default"/>
+      </w:rPr>
+    </w:lvl>
+    <w:lvl w:ilvl="3" w:tplc="40090001" w:tentative="1">
+      <w:start w:val="1"/>
+      <w:numFmt w:val="bullet"/>
+      <w:lvlText w:val=""/>
+      <w:lvlJc w:val="left"/>
+      <w:pPr>
+        <w:ind w:left="2880" w:hanging="360"/>
+      </w:pPr>
+      <w:rPr>
+        <w:rFonts w:ascii="Symbol" w:hAnsi="Symbol" w:hint="default"/>
+      </w:rPr>
+    </w:lvl>
+    <w:lvl w:ilvl="4" w:tplc="40090003" w:tentative="1">
+      <w:start w:val="1"/>
+      <w:numFmt w:val="bullet"/>
+      <w:lvlText w:val="o"/>
+      <w:lvlJc w:val="left"/>
+      <w:pPr>
+        <w:ind w:left="3600" w:hanging="360"/>
+      </w:pPr>
+      <w:rPr>
+        <w:rFonts w:ascii="Courier New" w:hAnsi="Courier New" w:cs="Courier New" w:hint="default"/>
+      </w:rPr>
+    </w:lvl>
+    <w:lvl w:ilvl="5" w:tplc="40090005" w:tentative="1">
+      <w:start w:val="1"/>
+      <w:numFmt w:val="bullet"/>
+      <w:lvlText w:val=""/>
+      <w:lvlJc w:val="left"/>
+      <w:pPr>
+        <w:ind w:left="4320" w:hanging="360"/>
+      </w:pPr>
+      <w:rPr>
+        <w:rFonts w:ascii="Wingdings" w:hAnsi="Wingdings" w:hint="default"/>
+      </w:rPr>
+    </w:lvl>
+    <w:lvl w:ilvl="6" w:tplc="40090001" w:tentative="1">
+      <w:start w:val="1"/>
+      <w:numFmt w:val="bullet"/>
+      <w:lvlText w:val=""/>
+      <w:lvlJc w:val="left"/>
+      <w:pPr>
+        <w:ind w:left="5040" w:hanging="360"/>
+      </w:pPr>
+      <w:rPr>
+        <w:rFonts w:ascii="Symbol" w:hAnsi="Symbol" w:hint="default"/>
+      </w:rPr>
+    </w:lvl>
+    <w:lvl w:ilvl="7" w:tplc="40090003" w:tentative="1">
+      <w:start w:val="1"/>
+      <w:numFmt w:val="bullet"/>
+      <w:lvlText w:val="o"/>
+      <w:lvlJc w:val="left"/>
+      <w:pPr>
+        <w:ind w:left="5760" w:hanging="360"/>
+      </w:pPr>
+      <w:rPr>
+        <w:rFonts w:ascii="Courier New" w:hAnsi="Courier New" w:cs="Courier New" w:hint="default"/>
+      </w:rPr>
+    </w:lvl>
+    <w:lvl w:ilvl="8" w:tplc="40090005" w:tentative="1">
+      <w:start w:val="1"/>
+      <w:numFmt w:val="bullet"/>
+      <w:lvlText w:val=""/>
+      <w:lvlJc w:val="left"/>
+      <w:pPr>
+        <w:ind w:left="6480" w:hanging="360"/>
+      </w:pPr>
+      <w:rPr>
+        <w:rFonts w:ascii="Wingdings" w:hAnsi="Wingdings" w:hint="default"/>
+      </w:rPr>
+    </w:lvl>
+  </w:abstractNum>
+  <w:abstractNum w:abstractNumId="5" w15:restartNumberingAfterBreak="0">
     <w:nsid w:val="44F0796D"/>
     <w:multiLevelType w:val="hybridMultilevel"/>
     <w:tmpl w:val="273A2D30"/>
@@ -2668,7 +3105,7 @@
       </w:rPr>
     </w:lvl>
   </w:abstractNum>
-  <w:abstractNum w:abstractNumId="5" w15:restartNumberingAfterBreak="0">
+  <w:abstractNum w:abstractNumId="6" w15:restartNumberingAfterBreak="0">
     <w:nsid w:val="47A426FC"/>
     <w:multiLevelType w:val="hybridMultilevel"/>
     <w:tmpl w:val="A2AAF770"/>
@@ -2781,7 +3218,7 @@
       </w:rPr>
     </w:lvl>
   </w:abstractNum>
-  <w:abstractNum w:abstractNumId="6" w15:restartNumberingAfterBreak="0">
+  <w:abstractNum w:abstractNumId="7" w15:restartNumberingAfterBreak="0">
     <w:nsid w:val="485360D4"/>
     <w:multiLevelType w:val="hybridMultilevel"/>
     <w:tmpl w:val="C1B6FA0C"/>
@@ -2894,7 +3331,7 @@
       </w:rPr>
     </w:lvl>
   </w:abstractNum>
-  <w:abstractNum w:abstractNumId="7" w15:restartNumberingAfterBreak="0">
+  <w:abstractNum w:abstractNumId="8" w15:restartNumberingAfterBreak="0">
     <w:nsid w:val="4F023FED"/>
     <w:multiLevelType w:val="hybridMultilevel"/>
     <w:tmpl w:val="7E90F254"/>
@@ -3007,7 +3444,7 @@
       </w:rPr>
     </w:lvl>
   </w:abstractNum>
-  <w:abstractNum w:abstractNumId="8" w15:restartNumberingAfterBreak="0">
+  <w:abstractNum w:abstractNumId="9" w15:restartNumberingAfterBreak="0">
     <w:nsid w:val="546437B9"/>
     <w:multiLevelType w:val="hybridMultilevel"/>
     <w:tmpl w:val="F2B0D80C"/>
@@ -3120,7 +3557,7 @@
       </w:rPr>
     </w:lvl>
   </w:abstractNum>
-  <w:abstractNum w:abstractNumId="9" w15:restartNumberingAfterBreak="0">
+  <w:abstractNum w:abstractNumId="10" w15:restartNumberingAfterBreak="0">
     <w:nsid w:val="61583A97"/>
     <w:multiLevelType w:val="hybridMultilevel"/>
     <w:tmpl w:val="E63C4490"/>
@@ -3233,7 +3670,7 @@
       </w:rPr>
     </w:lvl>
   </w:abstractNum>
-  <w:abstractNum w:abstractNumId="10" w15:restartNumberingAfterBreak="0">
+  <w:abstractNum w:abstractNumId="11" w15:restartNumberingAfterBreak="0">
     <w:nsid w:val="68461701"/>
     <w:multiLevelType w:val="hybridMultilevel"/>
     <w:tmpl w:val="AE883B44"/>
@@ -3346,7 +3783,7 @@
       </w:rPr>
     </w:lvl>
   </w:abstractNum>
-  <w:abstractNum w:abstractNumId="11" w15:restartNumberingAfterBreak="0">
+  <w:abstractNum w:abstractNumId="12" w15:restartNumberingAfterBreak="0">
     <w:nsid w:val="79CD113F"/>
     <w:multiLevelType w:val="hybridMultilevel"/>
     <w:tmpl w:val="8196E62E"/>
@@ -3460,40 +3897,43 @@
     </w:lvl>
   </w:abstractNum>
   <w:num w:numId="1" w16cid:durableId="1971475854">
-    <w:abstractNumId w:val="10"/>
+    <w:abstractNumId w:val="11"/>
   </w:num>
   <w:num w:numId="2" w16cid:durableId="1092050042">
-    <w:abstractNumId w:val="11"/>
+    <w:abstractNumId w:val="12"/>
   </w:num>
   <w:num w:numId="3" w16cid:durableId="12850744">
     <w:abstractNumId w:val="0"/>
   </w:num>
   <w:num w:numId="4" w16cid:durableId="1637026637">
-    <w:abstractNumId w:val="4"/>
+    <w:abstractNumId w:val="5"/>
   </w:num>
   <w:num w:numId="5" w16cid:durableId="1920286531">
     <w:abstractNumId w:val="2"/>
   </w:num>
   <w:num w:numId="6" w16cid:durableId="1613592935">
-    <w:abstractNumId w:val="5"/>
+    <w:abstractNumId w:val="6"/>
   </w:num>
   <w:num w:numId="7" w16cid:durableId="182787225">
+    <w:abstractNumId w:val="10"/>
+  </w:num>
+  <w:num w:numId="8" w16cid:durableId="76481451">
     <w:abstractNumId w:val="9"/>
   </w:num>
-  <w:num w:numId="8" w16cid:durableId="76481451">
+  <w:num w:numId="9" w16cid:durableId="506289453">
     <w:abstractNumId w:val="8"/>
   </w:num>
-  <w:num w:numId="9" w16cid:durableId="506289453">
+  <w:num w:numId="10" w16cid:durableId="836991983">
     <w:abstractNumId w:val="7"/>
-  </w:num>
-  <w:num w:numId="10" w16cid:durableId="836991983">
-    <w:abstractNumId w:val="6"/>
   </w:num>
   <w:num w:numId="11" w16cid:durableId="582496296">
     <w:abstractNumId w:val="3"/>
   </w:num>
   <w:num w:numId="12" w16cid:durableId="1998728298">
     <w:abstractNumId w:val="1"/>
+  </w:num>
+  <w:num w:numId="13" w16cid:durableId="890533520">
+    <w:abstractNumId w:val="4"/>
   </w:num>
 </w:numbering>
 </file>

</xml_diff>